<commit_message>
final version, last cleanups. finished documentation
</commit_message>
<xml_diff>
--- a/WuHu-Ausbaustufe3.docx
+++ b/WuHu-Ausbaustufe3.docx
@@ -9,8 +9,6 @@
           <w:lang w:val="de-AT"/>
         </w:rPr>
       </w:pPr>
-      <w:bookmarkStart w:id="0" w:name="_GoBack"/>
-      <w:bookmarkEnd w:id="0"/>
       <w:r>
         <w:rPr>
           <w:lang w:val="de-AT"/>
@@ -118,7 +116,7 @@
                     <pic:cNvPicPr/>
                   </pic:nvPicPr>
                   <pic:blipFill>
-                    <a:blip r:embed="rId6"/>
+                    <a:blip r:embed="rId8"/>
                     <a:stretch>
                       <a:fillRect/>
                     </a:stretch>
@@ -512,7 +510,7 @@
                     <pic:cNvPicPr/>
                   </pic:nvPicPr>
                   <pic:blipFill>
-                    <a:blip r:embed="rId7"/>
+                    <a:blip r:embed="rId9"/>
                     <a:stretch>
                       <a:fillRect/>
                     </a:stretch>
@@ -831,42 +829,40 @@
     <w:p>
       <w:pPr>
         <w:rPr>
+          <w:shd w:val="clear" w:color="auto" w:fill="FFFFFF"/>
+        </w:rPr>
+      </w:pPr>
+      <w:r>
+        <w:rPr>
+          <w:shd w:val="clear" w:color="auto" w:fill="FFFFFF"/>
+        </w:rPr>
+        <w:t xml:space="preserve">In der letzten Tabelle </w:t>
+      </w:r>
+      <w:r>
+        <w:rPr>
           <w:i/>
           <w:shd w:val="clear" w:color="auto" w:fill="FFFFFF"/>
         </w:rPr>
-      </w:pPr>
-    </w:p>
-    <w:p>
-      <w:pPr>
+        <w:t>ScoreParameter</w:t>
+      </w:r>
+      <w:r>
         <w:rPr>
           <w:shd w:val="clear" w:color="auto" w:fill="FFFFFF"/>
         </w:rPr>
-      </w:pPr>
+        <w:t xml:space="preserve"> können alle notwendigen Parameter zur Berechnung gespeichert werden. Diese könnte man auch in einer eigenen Konfigurationsdatei speichern, aber ich habe mich für diese Version entschieden, da Datenbankzugriffe geregelter, sicherer und weniger störanfällig als Filezugriffe sind. So kann ein beliebiger User nicht so einfach auf die Parameter zugreifen oder sie verändern. </w:t>
+      </w:r>
       <w:r>
         <w:rPr>
           <w:shd w:val="clear" w:color="auto" w:fill="FFFFFF"/>
         </w:rPr>
-        <w:t xml:space="preserve">In der letzten Tabelle </w:t>
-      </w:r>
-      <w:r>
-        <w:rPr>
-          <w:i/>
+        <w:br/>
+        <w:t>Die Paramter werden dabei einfach als key</w:t>
+      </w:r>
+      <w:r>
+        <w:rPr>
           <w:shd w:val="clear" w:color="auto" w:fill="FFFFFF"/>
         </w:rPr>
-        <w:t>ScoreParameter</w:t>
-      </w:r>
-      <w:r>
-        <w:rPr>
-          <w:shd w:val="clear" w:color="auto" w:fill="FFFFFF"/>
-        </w:rPr>
-        <w:t xml:space="preserve"> können alle notwendigen Parameter zur Berechnung gespeichert werden. Diese könnte man auch in einer eigenen Konfigurationsdatei speichern, aber ich habe mich für diese Version entschieden, da Datenbankzugriffe geregelter, sicherer und weniger störanfällig als Filezugriffe sind. So kann ein beliebiger User nicht so einfach auf die Parameter zugreifen oder sie verändern. </w:t>
-      </w:r>
-      <w:r>
-        <w:rPr>
-          <w:shd w:val="clear" w:color="auto" w:fill="FFFFFF"/>
-        </w:rPr>
-        <w:br/>
-        <w:t xml:space="preserve">Die Paramter werden dabei einfach als key-value Stringpaare gespeichert. </w:t>
+        <w:t>-value Stringpaare gespeichert. In der WuHu.BL.Impl.DefaultParameter.cs sind außerdem Default-Werte eingetragen, falls sie nicht in der Datenbank eingetragen sind.</w:t>
       </w:r>
     </w:p>
     <w:p>
@@ -1134,7 +1130,7 @@
                     <pic:cNvPicPr/>
                   </pic:nvPicPr>
                   <pic:blipFill>
-                    <a:blip r:embed="rId8"/>
+                    <a:blip r:embed="rId10"/>
                     <a:stretch>
                       <a:fillRect/>
                     </a:stretch>
@@ -1239,7 +1235,7 @@
                     <pic:cNvPicPr/>
                   </pic:nvPicPr>
                   <pic:blipFill>
-                    <a:blip r:embed="rId9">
+                    <a:blip r:embed="rId11">
                       <a:extLst>
                         <a:ext uri="{28A0092B-C50C-407E-A947-70E740481C1C}">
                           <a14:useLocalDpi xmlns:a14="http://schemas.microsoft.com/office/drawing/2010/main" val="0"/>
@@ -1293,7 +1289,7 @@
                     <pic:cNvPicPr/>
                   </pic:nvPicPr>
                   <pic:blipFill>
-                    <a:blip r:embed="rId10"/>
+                    <a:blip r:embed="rId12"/>
                     <a:stretch>
                       <a:fillRect/>
                     </a:stretch>
@@ -1751,7 +1747,7 @@
                     <pic:cNvPicPr/>
                   </pic:nvPicPr>
                   <pic:blipFill>
-                    <a:blip r:embed="rId11"/>
+                    <a:blip r:embed="rId13"/>
                     <a:stretch>
                       <a:fillRect/>
                     </a:stretch>
@@ -1840,7 +1836,7 @@
                     <pic:cNvPicPr/>
                   </pic:nvPicPr>
                   <pic:blipFill>
-                    <a:blip r:embed="rId12"/>
+                    <a:blip r:embed="rId14"/>
                     <a:stretch>
                       <a:fillRect/>
                     </a:stretch>
@@ -2090,7 +2086,7 @@
           <w:lang w:val="de-AT"/>
         </w:rPr>
         <w:lastRenderedPageBreak/>
-        <w:t>Ausbaustufe 2</w:t>
+        <w:t>Zweite Ausbaustufe</w:t>
       </w:r>
     </w:p>
     <w:p>
@@ -2198,7 +2194,7 @@
                     <pic:cNvPicPr/>
                   </pic:nvPicPr>
                   <pic:blipFill>
-                    <a:blip r:embed="rId13">
+                    <a:blip r:embed="rId15">
                       <a:extLst>
                         <a:ext uri="{28A0092B-C50C-407E-A947-70E740481C1C}">
                           <a14:useLocalDpi xmlns:a14="http://schemas.microsoft.com/office/drawing/2010/main" val="0"/>
@@ -2319,7 +2315,7 @@
                     <pic:cNvPicPr/>
                   </pic:nvPicPr>
                   <pic:blipFill>
-                    <a:blip r:embed="rId14"/>
+                    <a:blip r:embed="rId16"/>
                     <a:stretch>
                       <a:fillRect/>
                     </a:stretch>
@@ -2400,7 +2396,7 @@
                     <pic:cNvPicPr/>
                   </pic:nvPicPr>
                   <pic:blipFill>
-                    <a:blip r:embed="rId15"/>
+                    <a:blip r:embed="rId17"/>
                     <a:stretch>
                       <a:fillRect/>
                     </a:stretch>
@@ -2505,7 +2501,7 @@
                     <pic:cNvPicPr/>
                   </pic:nvPicPr>
                   <pic:blipFill>
-                    <a:blip r:embed="rId16">
+                    <a:blip r:embed="rId18">
                       <a:extLst>
                         <a:ext uri="{28A0092B-C50C-407E-A947-70E740481C1C}">
                           <a14:useLocalDpi xmlns:a14="http://schemas.microsoft.com/office/drawing/2010/main" val="0"/>
@@ -2598,7 +2594,7 @@
     </w:p>
     <w:p>
       <w:pPr>
-        <w:pStyle w:val="berschrift1"/>
+        <w:pStyle w:val="berschrift2"/>
         <w:rPr>
           <w:noProof/>
           <w:lang w:val="de-AT" w:eastAsia="en-GB"/>
@@ -2675,110 +2671,6 @@
             <wp:extent cx="2790825" cy="2308087"/>
             <wp:effectExtent l="0" t="0" r="0" b="0"/>
             <wp:docPr id="15" name="Grafik 15"/>
-            <wp:cNvGraphicFramePr>
-              <a:graphicFrameLocks xmlns:a="http://schemas.openxmlformats.org/drawingml/2006/main" noChangeAspect="1"/>
-            </wp:cNvGraphicFramePr>
-            <a:graphic xmlns:a="http://schemas.openxmlformats.org/drawingml/2006/main">
-              <a:graphicData uri="http://schemas.openxmlformats.org/drawingml/2006/picture">
-                <pic:pic xmlns:pic="http://schemas.openxmlformats.org/drawingml/2006/picture">
-                  <pic:nvPicPr>
-                    <pic:cNvPr id="1" name=""/>
-                    <pic:cNvPicPr/>
-                  </pic:nvPicPr>
-                  <pic:blipFill>
-                    <a:blip r:embed="rId17"/>
-                    <a:stretch>
-                      <a:fillRect/>
-                    </a:stretch>
-                  </pic:blipFill>
-                  <pic:spPr>
-                    <a:xfrm>
-                      <a:off x="0" y="0"/>
-                      <a:ext cx="2823108" cy="2334786"/>
-                    </a:xfrm>
-                    <a:prstGeom prst="rect">
-                      <a:avLst/>
-                    </a:prstGeom>
-                  </pic:spPr>
-                </pic:pic>
-              </a:graphicData>
-            </a:graphic>
-          </wp:inline>
-        </w:drawing>
-      </w:r>
-      <w:r>
-        <w:rPr>
-          <w:noProof/>
-          <w:lang w:val="en-GB" w:eastAsia="en-GB"/>
-        </w:rPr>
-        <w:t xml:space="preserve"> </w:t>
-      </w:r>
-      <w:r>
-        <w:rPr>
-          <w:noProof/>
-          <w:lang w:val="en-GB" w:eastAsia="en-GB"/>
-        </w:rPr>
-        <w:drawing>
-          <wp:inline distT="0" distB="0" distL="0" distR="0" wp14:anchorId="5BFA1899" wp14:editId="248E9F1E">
-            <wp:extent cx="2867025" cy="1111415"/>
-            <wp:effectExtent l="0" t="0" r="0" b="0"/>
-            <wp:docPr id="16" name="Grafik 16"/>
-            <wp:cNvGraphicFramePr>
-              <a:graphicFrameLocks xmlns:a="http://schemas.openxmlformats.org/drawingml/2006/main" noChangeAspect="1"/>
-            </wp:cNvGraphicFramePr>
-            <a:graphic xmlns:a="http://schemas.openxmlformats.org/drawingml/2006/main">
-              <a:graphicData uri="http://schemas.openxmlformats.org/drawingml/2006/picture">
-                <pic:pic xmlns:pic="http://schemas.openxmlformats.org/drawingml/2006/picture">
-                  <pic:nvPicPr>
-                    <pic:cNvPr id="1" name=""/>
-                    <pic:cNvPicPr/>
-                  </pic:nvPicPr>
-                  <pic:blipFill>
-                    <a:blip r:embed="rId18"/>
-                    <a:stretch>
-                      <a:fillRect/>
-                    </a:stretch>
-                  </pic:blipFill>
-                  <pic:spPr>
-                    <a:xfrm>
-                      <a:off x="0" y="0"/>
-                      <a:ext cx="2898297" cy="1123538"/>
-                    </a:xfrm>
-                    <a:prstGeom prst="rect">
-                      <a:avLst/>
-                    </a:prstGeom>
-                  </pic:spPr>
-                </pic:pic>
-              </a:graphicData>
-            </a:graphic>
-          </wp:inline>
-        </w:drawing>
-      </w:r>
-    </w:p>
-    <w:p>
-      <w:pPr>
-        <w:rPr>
-          <w:noProof/>
-          <w:lang w:val="en-GB" w:eastAsia="en-GB"/>
-        </w:rPr>
-      </w:pPr>
-    </w:p>
-    <w:p>
-      <w:pPr>
-        <w:rPr>
-          <w:lang w:val="de-AT"/>
-        </w:rPr>
-      </w:pPr>
-      <w:r>
-        <w:rPr>
-          <w:noProof/>
-          <w:lang w:val="en-GB" w:eastAsia="en-GB"/>
-        </w:rPr>
-        <w:drawing>
-          <wp:inline distT="0" distB="0" distL="0" distR="0" wp14:anchorId="55D84291" wp14:editId="65A435D5">
-            <wp:extent cx="4181475" cy="3645203"/>
-            <wp:effectExtent l="0" t="0" r="0" b="0"/>
-            <wp:docPr id="17" name="Grafik 17"/>
             <wp:cNvGraphicFramePr>
               <a:graphicFrameLocks xmlns:a="http://schemas.openxmlformats.org/drawingml/2006/main" noChangeAspect="1"/>
             </wp:cNvGraphicFramePr>
@@ -2798,7 +2690,7 @@
                   <pic:spPr>
                     <a:xfrm>
                       <a:off x="0" y="0"/>
-                      <a:ext cx="4188453" cy="3651287"/>
+                      <a:ext cx="2823108" cy="2334786"/>
                     </a:xfrm>
                     <a:prstGeom prst="rect">
                       <a:avLst/>
@@ -2810,183 +2702,23 @@
           </wp:inline>
         </w:drawing>
       </w:r>
-    </w:p>
-    <w:p>
-      <w:pPr>
-        <w:rPr>
-          <w:lang w:val="de-AT"/>
-        </w:rPr>
-      </w:pPr>
-      <w:r>
-        <w:rPr>
-          <w:lang w:val="de-AT"/>
-        </w:rPr>
-        <w:br w:type="page"/>
-      </w:r>
-    </w:p>
-    <w:p>
-      <w:pPr>
-        <w:pStyle w:val="berschrift2"/>
-        <w:rPr>
-          <w:lang w:val="de-AT"/>
-        </w:rPr>
-      </w:pPr>
-      <w:r>
-        <w:rPr>
-          <w:lang w:val="de-AT"/>
-        </w:rPr>
-        <w:lastRenderedPageBreak/>
-        <w:t>Externe Ressourcen</w:t>
-      </w:r>
-    </w:p>
-    <w:p>
-      <w:pPr>
-        <w:rPr>
-          <w:lang w:val="de-AT"/>
-        </w:rPr>
-      </w:pPr>
-    </w:p>
-    <w:p>
-      <w:pPr>
-        <w:rPr>
-          <w:lang w:val="de-AT"/>
-        </w:rPr>
-      </w:pPr>
-      <w:r>
-        <w:rPr>
-          <w:lang w:val="de-AT"/>
-        </w:rPr>
-        <w:t>Ich habe in dieser Ausbaustufen ein paar Packages verwendet. Folgende können ganz einfach von Nuget geladen werden:</w:t>
-      </w:r>
-    </w:p>
-    <w:p>
-      <w:pPr>
-        <w:pStyle w:val="Listenabsatz"/>
-        <w:numPr>
-          <w:ilvl w:val="0"/>
-          <w:numId w:val="3"/>
-        </w:numPr>
-        <w:rPr>
-          <w:lang w:val="de-AT"/>
-        </w:rPr>
-      </w:pPr>
-      <w:r>
-        <w:rPr>
-          <w:lang w:val="de-AT"/>
-        </w:rPr>
-        <w:t>MahApps.Metro</w:t>
-      </w:r>
-    </w:p>
-    <w:p>
-      <w:pPr>
-        <w:pStyle w:val="Listenabsatz"/>
-        <w:numPr>
-          <w:ilvl w:val="0"/>
-          <w:numId w:val="3"/>
-        </w:numPr>
-        <w:rPr>
-          <w:lang w:val="de-AT"/>
-        </w:rPr>
-      </w:pPr>
-      <w:r>
-        <w:rPr>
-          <w:lang w:val="de-AT"/>
-        </w:rPr>
-        <w:t>Dragablz</w:t>
-      </w:r>
-    </w:p>
-    <w:p>
-      <w:pPr>
-        <w:pStyle w:val="Listenabsatz"/>
-        <w:numPr>
-          <w:ilvl w:val="0"/>
-          <w:numId w:val="3"/>
-        </w:numPr>
-        <w:rPr>
-          <w:lang w:val="de-AT"/>
-        </w:rPr>
-      </w:pPr>
-      <w:r>
-        <w:rPr>
-          <w:lang w:val="de-AT"/>
-        </w:rPr>
-        <w:t>MaterialDesignColors</w:t>
-      </w:r>
-    </w:p>
-    <w:p>
-      <w:pPr>
-        <w:pStyle w:val="Listenabsatz"/>
-        <w:numPr>
-          <w:ilvl w:val="0"/>
-          <w:numId w:val="3"/>
-        </w:numPr>
-        <w:rPr>
-          <w:lang w:val="de-AT"/>
-        </w:rPr>
-      </w:pPr>
-      <w:r>
-        <w:rPr>
-          <w:lang w:val="de-AT"/>
-        </w:rPr>
-        <w:t>MaterialDesignThemes</w:t>
-      </w:r>
-    </w:p>
-    <w:p>
-      <w:pPr>
-        <w:pStyle w:val="Listenabsatz"/>
-        <w:numPr>
-          <w:ilvl w:val="0"/>
-          <w:numId w:val="3"/>
-        </w:numPr>
-        <w:rPr>
-          <w:lang w:val="de-AT"/>
-        </w:rPr>
-      </w:pPr>
-      <w:r>
-        <w:rPr>
-          <w:lang w:val="de-AT"/>
-        </w:rPr>
-        <w:t>MaterialDesignThemes.MahApps</w:t>
-      </w:r>
-    </w:p>
-    <w:p>
-      <w:pPr>
-        <w:rPr>
-          <w:lang w:val="de-AT"/>
-        </w:rPr>
-      </w:pPr>
-      <w:r>
-        <w:rPr>
-          <w:lang w:val="de-AT"/>
-        </w:rPr>
-        <w:t>Folgendes Package kann nur über eine alternative „Package source“ geladen werden. Dazu muss man sie zunächst im Nuget Package Manager rechts oben umstellen.</w:t>
-      </w:r>
-    </w:p>
-    <w:p>
-      <w:pPr>
-        <w:ind w:left="360"/>
-        <w:rPr>
-          <w:lang w:val="de-AT"/>
-        </w:rPr>
-      </w:pPr>
-    </w:p>
-    <w:p>
-      <w:pPr>
-        <w:ind w:left="360"/>
-        <w:rPr>
-          <w:lang w:val="de-AT"/>
-        </w:rPr>
-      </w:pPr>
       <w:r>
         <w:rPr>
           <w:noProof/>
           <w:lang w:val="en-GB" w:eastAsia="en-GB"/>
         </w:rPr>
+        <w:t xml:space="preserve"> </w:t>
+      </w:r>
+      <w:r>
+        <w:rPr>
+          <w:noProof/>
+          <w:lang w:val="en-GB" w:eastAsia="en-GB"/>
+        </w:rPr>
         <w:drawing>
-          <wp:inline distT="0" distB="0" distL="0" distR="0" wp14:anchorId="516557F8" wp14:editId="3E9B0725">
-            <wp:extent cx="5414838" cy="2996306"/>
+          <wp:inline distT="0" distB="0" distL="0" distR="0" wp14:anchorId="5BFA1899" wp14:editId="248E9F1E">
+            <wp:extent cx="2867025" cy="1111415"/>
             <wp:effectExtent l="0" t="0" r="0" b="0"/>
-            <wp:docPr id="3" name="Grafik 3"/>
+            <wp:docPr id="16" name="Grafik 16"/>
             <wp:cNvGraphicFramePr>
               <a:graphicFrameLocks xmlns:a="http://schemas.openxmlformats.org/drawingml/2006/main" noChangeAspect="1"/>
             </wp:cNvGraphicFramePr>
@@ -3006,6 +2738,390 @@
                   <pic:spPr>
                     <a:xfrm>
                       <a:off x="0" y="0"/>
+                      <a:ext cx="2898297" cy="1123538"/>
+                    </a:xfrm>
+                    <a:prstGeom prst="rect">
+                      <a:avLst/>
+                    </a:prstGeom>
+                  </pic:spPr>
+                </pic:pic>
+              </a:graphicData>
+            </a:graphic>
+          </wp:inline>
+        </w:drawing>
+      </w:r>
+    </w:p>
+    <w:p>
+      <w:pPr>
+        <w:rPr>
+          <w:noProof/>
+          <w:lang w:val="en-GB" w:eastAsia="en-GB"/>
+        </w:rPr>
+      </w:pPr>
+    </w:p>
+    <w:p>
+      <w:pPr>
+        <w:rPr>
+          <w:lang w:val="de-AT"/>
+        </w:rPr>
+      </w:pPr>
+      <w:r>
+        <w:rPr>
+          <w:noProof/>
+          <w:lang w:val="en-GB" w:eastAsia="en-GB"/>
+        </w:rPr>
+        <w:drawing>
+          <wp:inline distT="0" distB="0" distL="0" distR="0" wp14:anchorId="55D84291" wp14:editId="65A435D5">
+            <wp:extent cx="4181475" cy="3645203"/>
+            <wp:effectExtent l="0" t="0" r="0" b="0"/>
+            <wp:docPr id="17" name="Grafik 17"/>
+            <wp:cNvGraphicFramePr>
+              <a:graphicFrameLocks xmlns:a="http://schemas.openxmlformats.org/drawingml/2006/main" noChangeAspect="1"/>
+            </wp:cNvGraphicFramePr>
+            <a:graphic xmlns:a="http://schemas.openxmlformats.org/drawingml/2006/main">
+              <a:graphicData uri="http://schemas.openxmlformats.org/drawingml/2006/picture">
+                <pic:pic xmlns:pic="http://schemas.openxmlformats.org/drawingml/2006/picture">
+                  <pic:nvPicPr>
+                    <pic:cNvPr id="1" name=""/>
+                    <pic:cNvPicPr/>
+                  </pic:nvPicPr>
+                  <pic:blipFill>
+                    <a:blip r:embed="rId21"/>
+                    <a:stretch>
+                      <a:fillRect/>
+                    </a:stretch>
+                  </pic:blipFill>
+                  <pic:spPr>
+                    <a:xfrm>
+                      <a:off x="0" y="0"/>
+                      <a:ext cx="4188453" cy="3651287"/>
+                    </a:xfrm>
+                    <a:prstGeom prst="rect">
+                      <a:avLst/>
+                    </a:prstGeom>
+                  </pic:spPr>
+                </pic:pic>
+              </a:graphicData>
+            </a:graphic>
+          </wp:inline>
+        </w:drawing>
+      </w:r>
+    </w:p>
+    <w:p>
+      <w:pPr>
+        <w:rPr>
+          <w:lang w:val="de-AT"/>
+        </w:rPr>
+      </w:pPr>
+      <w:r>
+        <w:rPr>
+          <w:lang w:val="de-AT"/>
+        </w:rPr>
+        <w:br w:type="page"/>
+      </w:r>
+    </w:p>
+    <w:p>
+      <w:pPr>
+        <w:pStyle w:val="berschrift2"/>
+        <w:rPr>
+          <w:lang w:val="de-AT"/>
+        </w:rPr>
+      </w:pPr>
+      <w:r>
+        <w:rPr>
+          <w:lang w:val="de-AT"/>
+        </w:rPr>
+        <w:lastRenderedPageBreak/>
+        <w:t>Tests</w:t>
+      </w:r>
+    </w:p>
+    <w:p>
+      <w:pPr>
+        <w:rPr>
+          <w:lang w:val="de-AT"/>
+        </w:rPr>
+      </w:pPr>
+    </w:p>
+    <w:p>
+      <w:pPr>
+        <w:rPr>
+          <w:lang w:val="de-AT"/>
+        </w:rPr>
+      </w:pPr>
+      <w:r>
+        <w:rPr>
+          <w:lang w:val="de-AT"/>
+        </w:rPr>
+        <w:t>Eine Reihe an ne</w:t>
+      </w:r>
+      <w:r>
+        <w:rPr>
+          <w:lang w:val="de-AT"/>
+        </w:rPr>
+        <w:t>ue</w:t>
+      </w:r>
+      <w:r>
+        <w:rPr>
+          <w:lang w:val="de-AT"/>
+        </w:rPr>
+        <w:t>n</w:t>
+      </w:r>
+      <w:r>
+        <w:rPr>
+          <w:lang w:val="de-AT"/>
+        </w:rPr>
+        <w:t xml:space="preserve"> Tests </w:t>
+      </w:r>
+      <w:r>
+        <w:rPr>
+          <w:lang w:val="de-AT"/>
+        </w:rPr>
+        <w:t>decken die Funktionalität der Business Logik ab. Diese durchlaufen alle positiv. Desweiteren wurden auch die alten DAL Tests teilweise angepasst, um auf dem aktuellen Stand zu sein (da die DAL auch zum Teil leicht angepasst werden musste, um den Anforderungen des Terminals zu entsprechen).</w:t>
+      </w:r>
+    </w:p>
+    <w:p>
+      <w:pPr>
+        <w:rPr>
+          <w:lang w:val="de-AT"/>
+        </w:rPr>
+      </w:pPr>
+      <w:r>
+        <w:rPr>
+          <w:noProof/>
+          <w:lang w:val="en-GB" w:eastAsia="en-GB"/>
+        </w:rPr>
+        <w:drawing>
+          <wp:inline distT="0" distB="0" distL="0" distR="0" wp14:anchorId="56282A91" wp14:editId="63349D13">
+            <wp:extent cx="4918611" cy="3724275"/>
+            <wp:effectExtent l="0" t="0" r="0" b="0"/>
+            <wp:docPr id="7" name="Grafik 7"/>
+            <wp:cNvGraphicFramePr>
+              <a:graphicFrameLocks xmlns:a="http://schemas.openxmlformats.org/drawingml/2006/main" noChangeAspect="1"/>
+            </wp:cNvGraphicFramePr>
+            <a:graphic xmlns:a="http://schemas.openxmlformats.org/drawingml/2006/main">
+              <a:graphicData uri="http://schemas.openxmlformats.org/drawingml/2006/picture">
+                <pic:pic xmlns:pic="http://schemas.openxmlformats.org/drawingml/2006/picture">
+                  <pic:nvPicPr>
+                    <pic:cNvPr id="1" name=""/>
+                    <pic:cNvPicPr/>
+                  </pic:nvPicPr>
+                  <pic:blipFill>
+                    <a:blip r:embed="rId22"/>
+                    <a:stretch>
+                      <a:fillRect/>
+                    </a:stretch>
+                  </pic:blipFill>
+                  <pic:spPr>
+                    <a:xfrm>
+                      <a:off x="0" y="0"/>
+                      <a:ext cx="4920852" cy="3725972"/>
+                    </a:xfrm>
+                    <a:prstGeom prst="rect">
+                      <a:avLst/>
+                    </a:prstGeom>
+                  </pic:spPr>
+                </pic:pic>
+              </a:graphicData>
+            </a:graphic>
+          </wp:inline>
+        </w:drawing>
+      </w:r>
+    </w:p>
+    <w:p>
+      <w:pPr>
+        <w:rPr>
+          <w:lang w:val="de-AT"/>
+        </w:rPr>
+      </w:pPr>
+      <w:r>
+        <w:rPr>
+          <w:lang w:val="de-AT"/>
+        </w:rPr>
+        <w:br w:type="page"/>
+      </w:r>
+    </w:p>
+    <w:p>
+      <w:pPr>
+        <w:pStyle w:val="berschrift2"/>
+        <w:rPr>
+          <w:lang w:val="de-AT"/>
+        </w:rPr>
+      </w:pPr>
+      <w:r>
+        <w:rPr>
+          <w:lang w:val="de-AT"/>
+        </w:rPr>
+        <w:lastRenderedPageBreak/>
+        <w:t>Externe Ressourcen</w:t>
+      </w:r>
+    </w:p>
+    <w:p>
+      <w:pPr>
+        <w:rPr>
+          <w:lang w:val="de-AT"/>
+        </w:rPr>
+      </w:pPr>
+    </w:p>
+    <w:p>
+      <w:pPr>
+        <w:rPr>
+          <w:lang w:val="de-AT"/>
+        </w:rPr>
+      </w:pPr>
+      <w:r>
+        <w:rPr>
+          <w:lang w:val="de-AT"/>
+        </w:rPr>
+        <w:t>Ich habe in dieser Ausbaustufen ein paar Packages verwendet. Folgende können ganz einfach von Nuget geladen werden:</w:t>
+      </w:r>
+    </w:p>
+    <w:p>
+      <w:pPr>
+        <w:pStyle w:val="Listenabsatz"/>
+        <w:numPr>
+          <w:ilvl w:val="0"/>
+          <w:numId w:val="3"/>
+        </w:numPr>
+        <w:rPr>
+          <w:lang w:val="de-AT"/>
+        </w:rPr>
+      </w:pPr>
+      <w:r>
+        <w:rPr>
+          <w:lang w:val="de-AT"/>
+        </w:rPr>
+        <w:t>MahApps.Metro</w:t>
+      </w:r>
+    </w:p>
+    <w:p>
+      <w:pPr>
+        <w:pStyle w:val="Listenabsatz"/>
+        <w:numPr>
+          <w:ilvl w:val="0"/>
+          <w:numId w:val="3"/>
+        </w:numPr>
+        <w:rPr>
+          <w:lang w:val="de-AT"/>
+        </w:rPr>
+      </w:pPr>
+      <w:r>
+        <w:rPr>
+          <w:lang w:val="de-AT"/>
+        </w:rPr>
+        <w:t>Dragablz</w:t>
+      </w:r>
+    </w:p>
+    <w:p>
+      <w:pPr>
+        <w:pStyle w:val="Listenabsatz"/>
+        <w:numPr>
+          <w:ilvl w:val="0"/>
+          <w:numId w:val="3"/>
+        </w:numPr>
+        <w:rPr>
+          <w:lang w:val="de-AT"/>
+        </w:rPr>
+      </w:pPr>
+      <w:r>
+        <w:rPr>
+          <w:lang w:val="de-AT"/>
+        </w:rPr>
+        <w:t>MaterialDesignColors</w:t>
+      </w:r>
+    </w:p>
+    <w:p>
+      <w:pPr>
+        <w:pStyle w:val="Listenabsatz"/>
+        <w:numPr>
+          <w:ilvl w:val="0"/>
+          <w:numId w:val="3"/>
+        </w:numPr>
+        <w:rPr>
+          <w:lang w:val="de-AT"/>
+        </w:rPr>
+      </w:pPr>
+      <w:r>
+        <w:rPr>
+          <w:lang w:val="de-AT"/>
+        </w:rPr>
+        <w:t>MaterialDesignThemes</w:t>
+      </w:r>
+    </w:p>
+    <w:p>
+      <w:pPr>
+        <w:pStyle w:val="Listenabsatz"/>
+        <w:numPr>
+          <w:ilvl w:val="0"/>
+          <w:numId w:val="3"/>
+        </w:numPr>
+        <w:rPr>
+          <w:lang w:val="de-AT"/>
+        </w:rPr>
+      </w:pPr>
+      <w:r>
+        <w:rPr>
+          <w:lang w:val="de-AT"/>
+        </w:rPr>
+        <w:t>MaterialDesignThemes.MahApps</w:t>
+      </w:r>
+    </w:p>
+    <w:p>
+      <w:pPr>
+        <w:rPr>
+          <w:lang w:val="de-AT"/>
+        </w:rPr>
+      </w:pPr>
+      <w:r>
+        <w:rPr>
+          <w:lang w:val="de-AT"/>
+        </w:rPr>
+        <w:t>Folgendes Package kann nur über eine alternative „Package source“ geladen werden. Dazu muss man sie zunächst im Nuget Package Manager rechts oben umstellen.</w:t>
+      </w:r>
+    </w:p>
+    <w:p>
+      <w:pPr>
+        <w:ind w:left="360"/>
+        <w:rPr>
+          <w:lang w:val="de-AT"/>
+        </w:rPr>
+      </w:pPr>
+    </w:p>
+    <w:p>
+      <w:pPr>
+        <w:ind w:left="360"/>
+        <w:rPr>
+          <w:lang w:val="de-AT"/>
+        </w:rPr>
+      </w:pPr>
+      <w:r>
+        <w:rPr>
+          <w:noProof/>
+          <w:lang w:val="en-GB" w:eastAsia="en-GB"/>
+        </w:rPr>
+        <w:drawing>
+          <wp:inline distT="0" distB="0" distL="0" distR="0" wp14:anchorId="516557F8" wp14:editId="3E9B0725">
+            <wp:extent cx="5414838" cy="2996306"/>
+            <wp:effectExtent l="0" t="0" r="0" b="0"/>
+            <wp:docPr id="3" name="Grafik 3"/>
+            <wp:cNvGraphicFramePr>
+              <a:graphicFrameLocks xmlns:a="http://schemas.openxmlformats.org/drawingml/2006/main" noChangeAspect="1"/>
+            </wp:cNvGraphicFramePr>
+            <a:graphic xmlns:a="http://schemas.openxmlformats.org/drawingml/2006/main">
+              <a:graphicData uri="http://schemas.openxmlformats.org/drawingml/2006/picture">
+                <pic:pic xmlns:pic="http://schemas.openxmlformats.org/drawingml/2006/picture">
+                  <pic:nvPicPr>
+                    <pic:cNvPr id="1" name=""/>
+                    <pic:cNvPicPr/>
+                  </pic:nvPicPr>
+                  <pic:blipFill>
+                    <a:blip r:embed="rId23"/>
+                    <a:stretch>
+                      <a:fillRect/>
+                    </a:stretch>
+                  </pic:blipFill>
+                  <pic:spPr>
+                    <a:xfrm>
+                      <a:off x="0" y="0"/>
                       <a:ext cx="5425728" cy="3002332"/>
                     </a:xfrm>
                     <a:prstGeom prst="rect">
@@ -3059,7 +3175,1638 @@
         <w:t>Syncfusion.Sfchart.Wpf451</w:t>
       </w:r>
     </w:p>
+    <w:p>
+      <w:pPr>
+        <w:rPr>
+          <w:rFonts w:asciiTheme="majorHAnsi" w:eastAsiaTheme="majorEastAsia" w:hAnsiTheme="majorHAnsi" w:cstheme="majorBidi"/>
+          <w:color w:val="2E74B5" w:themeColor="accent1" w:themeShade="BF"/>
+          <w:sz w:val="32"/>
+          <w:szCs w:val="32"/>
+        </w:rPr>
+      </w:pPr>
+      <w:r>
+        <w:br w:type="page"/>
+      </w:r>
+    </w:p>
+    <w:p>
+      <w:pPr>
+        <w:pStyle w:val="berschrift1"/>
+      </w:pPr>
+      <w:bookmarkStart w:id="0" w:name="_GoBack"/>
+      <w:bookmarkEnd w:id="0"/>
+      <w:r>
+        <w:lastRenderedPageBreak/>
+        <w:t>Dritte Ausbaustufe</w:t>
+      </w:r>
+    </w:p>
+    <w:p/>
+    <w:p>
+      <w:pPr>
+        <w:pStyle w:val="berschrift2"/>
+      </w:pPr>
+      <w:r>
+        <w:t>Änderungen DB, DAL und BL</w:t>
+      </w:r>
+    </w:p>
+    <w:p>
+      <w:r>
+        <w:t xml:space="preserve">Einige kleinere Änderungen mussten durchgeführt werden, um die volle Funktionalität des Webservices und Webclients zu gewährleisten. </w:t>
+      </w:r>
+    </w:p>
+    <w:p>
+      <w:r>
+        <w:t>In der BL wurde ein UserManager implementiert, der eine einzige Methode zur Authentifizierung einer Benutzername + Passwort Kombination bietet. Diese wird vom Webservice sowie im Authentifizierungs-Service des Terminals verwendet.</w:t>
+      </w:r>
+    </w:p>
+    <w:p>
+      <w:r>
+        <w:t>Außerdem wurde ein Statistik Manager in der BL implementiert, der Daten über die Spieler (wie zum Beispiel ihre Gewinnrate) am Server auswertet, damit nicht so viele Daten an den Client übermittelt werden müssen.</w:t>
+      </w:r>
+    </w:p>
+    <w:p>
+      <w:r>
+        <w:t xml:space="preserve">Die Tests wurden an alle Änderungen angepasst und laufen immer noch alle ohne Probleme durch. </w:t>
+      </w:r>
+    </w:p>
+    <w:p>
+      <w:r>
+        <w:t xml:space="preserve"> </w:t>
+      </w:r>
+    </w:p>
+    <w:p>
+      <w:pPr>
+        <w:pStyle w:val="berschrift2"/>
+      </w:pPr>
+      <w:r>
+        <w:t>Webservice</w:t>
+      </w:r>
+    </w:p>
+    <w:p/>
+    <w:p>
+      <w:r>
+        <w:t>Das Webservice ist in vier Teile</w:t>
+      </w:r>
+      <w:r>
+        <w:t xml:space="preserve"> aufgeteilt. Jeder Teil kommuniziert nur mit den anderen Teilen oder der Bussinesslogik, sowie die Controller mit potentiellen Clients über ihre REST-Schnittstellen.</w:t>
+      </w:r>
+    </w:p>
+    <w:p>
+      <w:pPr>
+        <w:pStyle w:val="berschrift3"/>
+      </w:pPr>
+      <w:r>
+        <w:t>Authentifizierung</w:t>
+      </w:r>
+    </w:p>
+    <w:p>
+      <w:r>
+        <w:t>Der erste kümmert sich rein um das Startup und die Authentifizierung über einen O</w:t>
+      </w:r>
+      <w:r>
+        <w:t>A</w:t>
+      </w:r>
+      <w:r>
+        <w:t xml:space="preserve">uthProvider. Dieser stellt über die REST-Schnittstelle </w:t>
+      </w:r>
+      <w:r>
+        <w:rPr>
+          <w:i/>
+        </w:rPr>
+        <w:t>/api/token</w:t>
+      </w:r>
+      <w:r>
+        <w:t xml:space="preserve"> </w:t>
+      </w:r>
+      <w:r>
+        <w:t>einen Weg zu verfügen, sich als User oder Admin anzumelden. Dabei muss ein POST request a</w:t>
+      </w:r>
+      <w:r>
+        <w:t xml:space="preserve">n diese Schnittstelle getätigt </w:t>
+      </w:r>
+      <w:r>
+        <w:t>werden, wobei im Body des Requests Username und Passwort geschickt werden. Der Provider durchsucht dann die Player-Datenbank nach dem Nutzer und vergleicht die (gehashten) Passwörter. Bei erfolgreicher Anmeldung schickt er dann ein token zurück, dass der Web-Client speichern, und bei subsequenten Requests, die eine Authentifizierung benötigen, in einem Request-Header mitschicken kann. Die einzelnen Controller-Methoden, die bestimmte Rechte benötigen, sind über das [Authorize]-Attribut geschützt.</w:t>
+      </w:r>
+    </w:p>
+    <w:p>
+      <w:pPr>
+        <w:pStyle w:val="berschrift3"/>
+      </w:pPr>
+      <w:r>
+        <w:t>Modelle</w:t>
+      </w:r>
+    </w:p>
+    <w:p>
+      <w:r>
+        <w:t>Der zweite Teil sind bestimmte Model</w:t>
+      </w:r>
+      <w:r>
+        <w:t>le</w:t>
+      </w:r>
+      <w:r>
+        <w:t xml:space="preserve">, die die Kommunikation zwischen Web-Client und Web-Service erleichtern sollen. Wenn also die Domainen-Modelle der DAL und BL nicht ausreichen, habe ich hier neue Modelle erstellt. Das sind im speziellen Modelle für die Rangliste, Statistiken über einen Spieler (Gewinnrate, aktuelle Punktewertung…) </w:t>
+      </w:r>
+    </w:p>
+    <w:p>
+      <w:pPr>
+        <w:pStyle w:val="berschrift3"/>
+      </w:pPr>
+      <w:r>
+        <w:t>Controller</w:t>
+      </w:r>
+    </w:p>
+    <w:p>
+      <w:r>
+        <w:t xml:space="preserve">Der dritte Teil sind die Controller, die die eigentliche Schnittstelle für </w:t>
+      </w:r>
+      <w:r>
+        <w:t>externe</w:t>
+      </w:r>
+      <w:r>
+        <w:t xml:space="preserve"> Clients anbieten. Sie dienen als Anbindung von externen Clients an die Business Logik. Wie oben geschrieben, sind sie teilweise durch Authentifizierungsmaßnahmen geschützt, zum Teil aber auch für Gäste offen. So können z.B. nur Administratoren neue Spieler anlegen oder Turniere verwalten, während jeder die aktuellen Ranglistendaten abfragen kann.</w:t>
+      </w:r>
+    </w:p>
+    <w:p/>
+    <w:p>
+      <w:pPr>
+        <w:pStyle w:val="berschrift3"/>
+      </w:pPr>
+      <w:r>
+        <w:lastRenderedPageBreak/>
+        <w:t>Websockets (SignalR)</w:t>
+      </w:r>
+    </w:p>
+    <w:p>
+      <w:r>
+        <w:t xml:space="preserve">Zu guter Letzt gibt es einen sogenannten „Hub“. Dieser dient als Anbindung für </w:t>
+      </w:r>
+      <w:r>
+        <w:t xml:space="preserve">SignalR, </w:t>
+      </w:r>
+      <w:r>
+        <w:t xml:space="preserve">um Live Spiele </w:t>
+      </w:r>
+      <w:r>
+        <w:t xml:space="preserve">über Websockets </w:t>
+      </w:r>
+      <w:r>
+        <w:t>an die Web-Clients vermitteln zu können</w:t>
+      </w:r>
+      <w:r>
+        <w:t xml:space="preserve"> bzw. von den Clients Live-Daten zu erhalten</w:t>
+      </w:r>
+      <w:r>
+        <w:t xml:space="preserve">. </w:t>
+      </w:r>
+    </w:p>
+    <w:p>
+      <w:r>
+        <w:t xml:space="preserve">Die Web-Clients können sich zum Beispiel mithilfe der JQuery SignalR library über die </w:t>
+      </w:r>
+      <w:r>
+        <w:rPr>
+          <w:i/>
+        </w:rPr>
+        <w:t>/signalr</w:t>
+      </w:r>
+      <w:r>
+        <w:t> REST-Schnittstelle mit dem Hub verbinden. Danach kann am Client ein Proxy de</w:t>
+      </w:r>
+      <w:r>
+        <w:t>s Hubs erstellt werden, über da</w:t>
+      </w:r>
+      <w:r>
+        <w:t>s der Client dann mit dem Server kommuniziert. Dabei ist Kommunikation in beide Richtungen möglich, dh. es kann sowohl der Client Events auf dem Server auslösen a</w:t>
+      </w:r>
+      <w:r>
+        <w:t>ls auch umgekehrt. Im Gegensatz zum Polling-Ansatz</w:t>
+      </w:r>
+      <w:r>
+        <w:t xml:space="preserve"> ist keine strikte Client-Request </w:t>
+      </w:r>
+      <w:r>
+        <w:sym w:font="Wingdings" w:char="F0E0"/>
+      </w:r>
+      <w:r>
+        <w:t xml:space="preserve"> Server-Response Kommunikation wie über http notwendig. So kann der Client jederzeit neue Spiel-Daten an den Server übermitteln, der diese sofort an die anderen Web-Clients weiterleitet, sowie die Daten in der Datenbank persistiert. </w:t>
+      </w:r>
+      <w:r>
+        <w:t xml:space="preserve">Beim OnConnected() event, das bei Verbindungsaufbau ausgelöst </w:t>
+      </w:r>
+      <w:r>
+        <w:t>wird, erhält der sich verbinde</w:t>
+      </w:r>
+      <w:r>
+        <w:t xml:space="preserve">nde Client außerdem sofort die aktuellen Spiel-Daten. </w:t>
+      </w:r>
+      <w:r>
+        <w:br/>
+        <w:t xml:space="preserve">Auch, wenn der Client einen neuen Spielplan anlegt oder den alten abändert, wird kurzzeitig eine Verbindung </w:t>
+      </w:r>
+      <w:r>
+        <w:t xml:space="preserve">vom Client </w:t>
+      </w:r>
+      <w:r>
+        <w:t xml:space="preserve">mit dem Hub aufgebaut, um die anderen Spieler von dieser Änderung zu informieren. </w:t>
+      </w:r>
+    </w:p>
+    <w:p/>
+    <w:p/>
+    <w:p>
+      <w:pPr>
+        <w:rPr>
+          <w:rFonts w:asciiTheme="majorHAnsi" w:eastAsiaTheme="majorEastAsia" w:hAnsiTheme="majorHAnsi" w:cstheme="majorBidi"/>
+          <w:color w:val="2E74B5" w:themeColor="accent1" w:themeShade="BF"/>
+          <w:sz w:val="26"/>
+          <w:szCs w:val="26"/>
+        </w:rPr>
+      </w:pPr>
+      <w:r>
+        <w:br w:type="page"/>
+      </w:r>
+    </w:p>
+    <w:p>
+      <w:pPr>
+        <w:pStyle w:val="berschrift2"/>
+      </w:pPr>
+      <w:r>
+        <w:lastRenderedPageBreak/>
+        <w:t>Architektur</w:t>
+      </w:r>
+    </w:p>
+    <w:p/>
+    <w:p>
+      <w:r>
+        <w:rPr>
+          <w:noProof/>
+          <w:lang w:val="en-GB" w:eastAsia="en-GB"/>
+        </w:rPr>
+        <w:drawing>
+          <wp:inline distT="0" distB="0" distL="0" distR="0" wp14:anchorId="54B8575F" wp14:editId="43CA6884">
+            <wp:extent cx="5760720" cy="2791460"/>
+            <wp:effectExtent l="0" t="0" r="0" b="8890"/>
+            <wp:docPr id="12" name="Grafik 12"/>
+            <wp:cNvGraphicFramePr>
+              <a:graphicFrameLocks xmlns:a="http://schemas.openxmlformats.org/drawingml/2006/main" noChangeAspect="1"/>
+            </wp:cNvGraphicFramePr>
+            <a:graphic xmlns:a="http://schemas.openxmlformats.org/drawingml/2006/main">
+              <a:graphicData uri="http://schemas.openxmlformats.org/drawingml/2006/picture">
+                <pic:pic xmlns:pic="http://schemas.openxmlformats.org/drawingml/2006/picture">
+                  <pic:nvPicPr>
+                    <pic:cNvPr id="1" name=""/>
+                    <pic:cNvPicPr/>
+                  </pic:nvPicPr>
+                  <pic:blipFill>
+                    <a:blip r:embed="rId24"/>
+                    <a:stretch>
+                      <a:fillRect/>
+                    </a:stretch>
+                  </pic:blipFill>
+                  <pic:spPr>
+                    <a:xfrm>
+                      <a:off x="0" y="0"/>
+                      <a:ext cx="5760720" cy="2791460"/>
+                    </a:xfrm>
+                    <a:prstGeom prst="rect">
+                      <a:avLst/>
+                    </a:prstGeom>
+                  </pic:spPr>
+                </pic:pic>
+              </a:graphicData>
+            </a:graphic>
+          </wp:inline>
+        </w:drawing>
+      </w:r>
+    </w:p>
+    <w:p>
+      <w:r>
+        <w:t xml:space="preserve">In dieser Codemap sieht man wieder genau, dass die Datenzugriffsschicht strikt von der Präsentationsschicht getrennt ist. </w:t>
+      </w:r>
+      <w:r>
+        <w:t xml:space="preserve">Dies gilt sowohl für das Terminal, als auch für den Webservice. </w:t>
+      </w:r>
+      <w:r>
+        <w:t xml:space="preserve">Jeder Zugriff auf die Daten erfolgt nur über die Bussinesslogik. </w:t>
+      </w:r>
+      <w:r>
+        <w:t xml:space="preserve">Die Bussinesslogik Implementation ist die einzige Schicht, die direkt auf die </w:t>
+      </w:r>
+      <w:r>
+        <w:rPr>
+          <w:i/>
+        </w:rPr>
+        <w:t>DAL</w:t>
+      </w:r>
+      <w:r>
+        <w:t xml:space="preserve"> zugreift. </w:t>
+      </w:r>
+    </w:p>
+    <w:p>
+      <w:r>
+        <w:br/>
+      </w:r>
+    </w:p>
+    <w:p>
+      <w:r>
+        <w:rPr>
+          <w:noProof/>
+          <w:lang w:val="en-GB" w:eastAsia="en-GB"/>
+        </w:rPr>
+        <w:drawing>
+          <wp:inline distT="0" distB="0" distL="0" distR="0" wp14:anchorId="3A4E809F" wp14:editId="1B164A44">
+            <wp:extent cx="5705475" cy="3067050"/>
+            <wp:effectExtent l="0" t="0" r="9525" b="0"/>
+            <wp:docPr id="13" name="Grafik 13"/>
+            <wp:cNvGraphicFramePr>
+              <a:graphicFrameLocks xmlns:a="http://schemas.openxmlformats.org/drawingml/2006/main" noChangeAspect="1"/>
+            </wp:cNvGraphicFramePr>
+            <a:graphic xmlns:a="http://schemas.openxmlformats.org/drawingml/2006/main">
+              <a:graphicData uri="http://schemas.openxmlformats.org/drawingml/2006/picture">
+                <pic:pic xmlns:pic="http://schemas.openxmlformats.org/drawingml/2006/picture">
+                  <pic:nvPicPr>
+                    <pic:cNvPr id="1" name=""/>
+                    <pic:cNvPicPr/>
+                  </pic:nvPicPr>
+                  <pic:blipFill rotWithShape="1">
+                    <a:blip r:embed="rId25"/>
+                    <a:srcRect t="1499" r="959" b="1959"/>
+                    <a:stretch/>
+                  </pic:blipFill>
+                  <pic:spPr bwMode="auto">
+                    <a:xfrm>
+                      <a:off x="0" y="0"/>
+                      <a:ext cx="5705475" cy="3067050"/>
+                    </a:xfrm>
+                    <a:prstGeom prst="rect">
+                      <a:avLst/>
+                    </a:prstGeom>
+                    <a:ln>
+                      <a:noFill/>
+                    </a:ln>
+                    <a:extLst>
+                      <a:ext uri="{53640926-AAD7-44D8-BBD7-CCE9431645EC}">
+                        <a14:shadowObscured xmlns:a14="http://schemas.microsoft.com/office/drawing/2010/main"/>
+                      </a:ext>
+                    </a:extLst>
+                  </pic:spPr>
+                </pic:pic>
+              </a:graphicData>
+            </a:graphic>
+          </wp:inline>
+        </w:drawing>
+      </w:r>
+    </w:p>
+    <w:p>
+      <w:r>
+        <w:t>Intern sieht das Webservice so aus. WuHu.WebService</w:t>
+      </w:r>
+      <w:r>
+        <w:t xml:space="preserve"> und Providers ist nur für die Initialisierung zuständig, die anderen Namespaces für die Websockets und die Schnittstellen. </w:t>
+      </w:r>
+    </w:p>
+    <w:p/>
+    <w:p>
+      <w:r>
+        <w:rPr>
+          <w:noProof/>
+          <w:lang w:val="en-GB" w:eastAsia="en-GB"/>
+        </w:rPr>
+        <w:lastRenderedPageBreak/>
+        <w:drawing>
+          <wp:inline distT="0" distB="0" distL="0" distR="0" wp14:anchorId="32D45FDD" wp14:editId="25DB3611">
+            <wp:extent cx="5760720" cy="4478655"/>
+            <wp:effectExtent l="0" t="0" r="0" b="0"/>
+            <wp:docPr id="19" name="Grafik 19"/>
+            <wp:cNvGraphicFramePr>
+              <a:graphicFrameLocks xmlns:a="http://schemas.openxmlformats.org/drawingml/2006/main" noChangeAspect="1"/>
+            </wp:cNvGraphicFramePr>
+            <a:graphic xmlns:a="http://schemas.openxmlformats.org/drawingml/2006/main">
+              <a:graphicData uri="http://schemas.openxmlformats.org/drawingml/2006/picture">
+                <pic:pic xmlns:pic="http://schemas.openxmlformats.org/drawingml/2006/picture">
+                  <pic:nvPicPr>
+                    <pic:cNvPr id="1" name=""/>
+                    <pic:cNvPicPr/>
+                  </pic:nvPicPr>
+                  <pic:blipFill>
+                    <a:blip r:embed="rId26"/>
+                    <a:stretch>
+                      <a:fillRect/>
+                    </a:stretch>
+                  </pic:blipFill>
+                  <pic:spPr>
+                    <a:xfrm>
+                      <a:off x="0" y="0"/>
+                      <a:ext cx="5760720" cy="4478655"/>
+                    </a:xfrm>
+                    <a:prstGeom prst="rect">
+                      <a:avLst/>
+                    </a:prstGeom>
+                  </pic:spPr>
+                </pic:pic>
+              </a:graphicData>
+            </a:graphic>
+          </wp:inline>
+        </w:drawing>
+      </w:r>
+    </w:p>
+    <w:p/>
+    <w:p>
+      <w:r>
+        <w:t xml:space="preserve">Hier noch einmal das WebService Assembly, aber ausgeklappt. Man sieht, dass es für jeden Manager in der Bussinesslogik einen zugehörigen Controller gibt (außer den Usermanager, der vom ApplicationOAuthProvider für die Authentifizierung genutzt wird), sowie einen zusätzlichen StatisticsController, der statistische Auswertungen aufbereitet überträgt. So wird verhindert, dass der Server große Datenmengen versenden und der Client die Statistiken selbst </w:t>
+      </w:r>
+      <w:r>
+        <w:t>berechnen</w:t>
+      </w:r>
+      <w:r>
+        <w:t xml:space="preserve"> muss. </w:t>
+      </w:r>
+    </w:p>
+    <w:p/>
+    <w:p>
+      <w:pPr>
+        <w:rPr>
+          <w:rFonts w:asciiTheme="majorHAnsi" w:eastAsiaTheme="majorEastAsia" w:hAnsiTheme="majorHAnsi" w:cstheme="majorBidi"/>
+          <w:color w:val="2E74B5" w:themeColor="accent1" w:themeShade="BF"/>
+          <w:sz w:val="26"/>
+          <w:szCs w:val="26"/>
+        </w:rPr>
+      </w:pPr>
+      <w:r>
+        <w:br w:type="page"/>
+      </w:r>
+    </w:p>
+    <w:p>
+      <w:pPr>
+        <w:pStyle w:val="berschrift2"/>
+      </w:pPr>
+      <w:r>
+        <w:lastRenderedPageBreak/>
+        <w:t>Web Client</w:t>
+      </w:r>
+    </w:p>
+    <w:p/>
+    <w:p>
+      <w:r>
+        <w:t xml:space="preserve">Der Web Client wurde mit Angular2 implementiert. Zur </w:t>
+      </w:r>
+      <w:r>
+        <w:t>Unterstützung</w:t>
+      </w:r>
+      <w:r>
+        <w:t xml:space="preserve"> beim Design verwende ich außerdem Bootstrap, sowie ein </w:t>
+      </w:r>
+      <w:r>
+        <w:rPr>
+          <w:i/>
+        </w:rPr>
+        <w:t>Theme</w:t>
+      </w:r>
+      <w:r>
+        <w:t xml:space="preserve"> von bootswatch.com namens </w:t>
+      </w:r>
+      <w:r>
+        <w:rPr>
+          <w:i/>
+        </w:rPr>
+        <w:t>Flatly</w:t>
+      </w:r>
+      <w:r>
+        <w:t xml:space="preserve">  (</w:t>
+      </w:r>
+      <w:hyperlink r:id="rId27" w:history="1">
+        <w:r>
+          <w:rPr>
+            <w:rStyle w:val="Hyperlink"/>
+          </w:rPr>
+          <w:t>https://bootswatch.com/flatly/</w:t>
+        </w:r>
+      </w:hyperlink>
+      <w:r>
+        <w:t xml:space="preserve">). </w:t>
+      </w:r>
+    </w:p>
+    <w:p>
+      <w:r>
+        <w:t xml:space="preserve">Der Client trennt strikt die Logik von der HTML-Präsentation sowie dem Styling (SASS). Er wurde mit der </w:t>
+      </w:r>
+      <w:r>
+        <w:rPr>
+          <w:i/>
+        </w:rPr>
+        <w:t xml:space="preserve">Angular-CLI </w:t>
+      </w:r>
+      <w:r>
+        <w:t>aufgebaut und</w:t>
+      </w:r>
+      <w:r>
+        <w:t xml:space="preserve"> ist</w:t>
+      </w:r>
+      <w:r>
+        <w:t xml:space="preserve"> – wie mit Angular2 üblich – in einzelne Komponente aufgeteilt. Die Navigation erfolgt über einen Router, der gewisse Routen blockiert, wenn der Benutzer nicht authentifiziert ist. Die Authentifikation erfolgt über einen eigenen Service, der mit der </w:t>
+      </w:r>
+      <w:r>
+        <w:rPr>
+          <w:i/>
+        </w:rPr>
+        <w:t xml:space="preserve">api/token </w:t>
+      </w:r>
+      <w:r>
+        <w:t xml:space="preserve">Schnittstelle des Servers kommuniziert. Bei erfolgreichem Login über die Login-Seite erhält der Service einen Token und speichert diesen im Localstorage. So ist der Benutzer auch nach Verlassen und späterer Wiederkehr zur Seite eingeloggt, solange der Token nicht abgelaufen ist. </w:t>
+      </w:r>
+    </w:p>
+    <w:p>
+      <w:r>
+        <w:t>Die Website ist aufgeteilt in insgesamt acht Teile:</w:t>
+      </w:r>
+    </w:p>
+    <w:p>
+      <w:pPr>
+        <w:pStyle w:val="Listenabsatz"/>
+        <w:numPr>
+          <w:ilvl w:val="0"/>
+          <w:numId w:val="4"/>
+        </w:numPr>
+      </w:pPr>
+      <w:r>
+        <w:rPr>
+          <w:b/>
+        </w:rPr>
+        <w:t>Login</w:t>
+      </w:r>
+      <w:r>
+        <w:t xml:space="preserve"> für Spieler und Administratoren</w:t>
+      </w:r>
+    </w:p>
+    <w:p>
+      <w:pPr>
+        <w:pStyle w:val="Listenabsatz"/>
+        <w:numPr>
+          <w:ilvl w:val="0"/>
+          <w:numId w:val="4"/>
+        </w:numPr>
+      </w:pPr>
+      <w:r>
+        <w:rPr>
+          <w:b/>
+        </w:rPr>
+        <w:t>Dashboard</w:t>
+      </w:r>
+      <w:r>
+        <w:t xml:space="preserve"> </w:t>
+      </w:r>
+      <w:r>
+        <w:rPr>
+          <w:b/>
+        </w:rPr>
+        <w:t>(alle)</w:t>
+      </w:r>
+      <w:r>
+        <w:rPr>
+          <w:b/>
+        </w:rPr>
+        <w:t>,</w:t>
+      </w:r>
+      <w:r>
+        <w:t xml:space="preserve"> nützliche Infos für alle plus zusätzliche Infos für angemeldete Benutzer/Admins.</w:t>
+      </w:r>
+    </w:p>
+    <w:p>
+      <w:pPr>
+        <w:pStyle w:val="Listenabsatz"/>
+        <w:numPr>
+          <w:ilvl w:val="0"/>
+          <w:numId w:val="4"/>
+        </w:numPr>
+      </w:pPr>
+      <w:r>
+        <w:rPr>
+          <w:b/>
+        </w:rPr>
+        <w:t>Rangliste (alle),</w:t>
+      </w:r>
+      <w:r>
+        <w:t xml:space="preserve">  hier wird die aktuelle Rangliste angezeigt, sortiert nach Punktewertung der Spieler. Zusätzlich wird die Gewinnrate jedes Spielers angezeigt.</w:t>
+      </w:r>
+    </w:p>
+    <w:p>
+      <w:pPr>
+        <w:pStyle w:val="Listenabsatz"/>
+        <w:numPr>
+          <w:ilvl w:val="0"/>
+          <w:numId w:val="4"/>
+        </w:numPr>
+      </w:pPr>
+      <w:r>
+        <w:rPr>
+          <w:b/>
+        </w:rPr>
+        <w:t>Live Spiele</w:t>
+      </w:r>
+      <w:r>
+        <w:rPr>
+          <w:b/>
+        </w:rPr>
+        <w:t xml:space="preserve"> (alle), </w:t>
+      </w:r>
+      <w:r>
+        <w:t>hier werden die Spiele des heutigen Spielplans und die aktuellen Punkte der Spiele angezeigt, sowie ob sie fertig sind oder nicht.</w:t>
+      </w:r>
+    </w:p>
+    <w:p>
+      <w:pPr>
+        <w:pStyle w:val="Listenabsatz"/>
+        <w:numPr>
+          <w:ilvl w:val="0"/>
+          <w:numId w:val="4"/>
+        </w:numPr>
+      </w:pPr>
+      <w:r>
+        <w:rPr>
+          <w:b/>
+        </w:rPr>
+        <w:t>Statistiken</w:t>
+      </w:r>
+      <w:r>
+        <w:rPr>
+          <w:b/>
+          <w:i/>
+        </w:rPr>
+        <w:t xml:space="preserve"> </w:t>
+      </w:r>
+      <w:r>
+        <w:rPr>
+          <w:b/>
+        </w:rPr>
+        <w:t xml:space="preserve">(alle), </w:t>
+      </w:r>
+      <w:r>
+        <w:t>hier wird – wie im Terminal – der Punktestand aller Spieler über Zeit dargestellt. Es kann der Graph von bis zu fünf Spielern gleichzeitig angezeigt und verglichen werden.</w:t>
+      </w:r>
+    </w:p>
+    <w:p>
+      <w:pPr>
+        <w:pStyle w:val="Listenabsatz"/>
+        <w:numPr>
+          <w:ilvl w:val="0"/>
+          <w:numId w:val="4"/>
+        </w:numPr>
+      </w:pPr>
+      <w:r>
+        <w:rPr>
+          <w:b/>
+        </w:rPr>
+        <w:t xml:space="preserve">Spielstand (Benutzer), </w:t>
+      </w:r>
+      <w:r>
+        <w:t xml:space="preserve">diese Ansicht zeigt dem Benutzer seine derzeit offenen Spiele an, und lässt ihm den Punktestand mitführen. Die Punkte werden direkt an die Live-Ansicht übertragen. </w:t>
+      </w:r>
+    </w:p>
+    <w:p>
+      <w:pPr>
+        <w:pStyle w:val="Listenabsatz"/>
+        <w:numPr>
+          <w:ilvl w:val="0"/>
+          <w:numId w:val="4"/>
+        </w:numPr>
+      </w:pPr>
+      <w:r>
+        <w:rPr>
+          <w:b/>
+        </w:rPr>
+        <w:t xml:space="preserve">Spielplan (Admins), </w:t>
+      </w:r>
+      <w:r>
+        <w:t xml:space="preserve">in dieser Ansicht können Administratoren neue Spielpläne anlegen und den aktuellen abändern, also neue Spieler hinzufügen oder entfernen. </w:t>
+      </w:r>
+    </w:p>
+    <w:p>
+      <w:pPr>
+        <w:pStyle w:val="Listenabsatz"/>
+        <w:numPr>
+          <w:ilvl w:val="0"/>
+          <w:numId w:val="4"/>
+        </w:numPr>
+      </w:pPr>
+      <w:r>
+        <w:rPr>
+          <w:b/>
+        </w:rPr>
+        <w:t>Spieler (Admins),</w:t>
+      </w:r>
+      <w:r>
+        <w:t xml:space="preserve"> hier können alle Spieler verwaltet werden, oder neue hinzugefügt werden. Es kann auch ein Bild für den Nutzer hochgeladen werden.</w:t>
+      </w:r>
+    </w:p>
+    <w:p/>
+    <w:p>
+      <w:r>
+        <w:t xml:space="preserve">Ich habe sehr viel Wert auf Nutzerfreundlichkeit gelegt. Dem Benutzer wird immer mitgeteilt, wenn etwas schiefläuft, zum Beispiel wenn die Verbindung zum Server abbricht. Formulare zeigen dem Nutzer direkt an, wenn ein Feld falsche oder keine Daten enthält, wenn richtige benötigt werden. Knöpfe werden deaktiviert und ausgeblendet, wenn der Nutzer nicht die Rechte hat, sie zu benutzen, oder wenn zum Beispiel ein Formular noch nicht vollständig ausgefüllt ist. </w:t>
+      </w:r>
+    </w:p>
+    <w:p>
+      <w:r>
+        <w:t>Des Weiteren</w:t>
+      </w:r>
+      <w:r>
+        <w:t xml:space="preserve"> ist alles möglichst klar beschrieben, Formula</w:t>
+      </w:r>
+      <w:r>
+        <w:t>re sind sowohl mit L</w:t>
+      </w:r>
+      <w:r>
+        <w:t>abels als auc</w:t>
+      </w:r>
+      <w:r>
+        <w:t xml:space="preserve">h mit Platzhaltern beschriftet, Knöpfe und Tabs sind möglichst selbstverständlich. Die einzelnen Tabs sind durch große Überschriften klar erkenntlich, damit der User immer erkennt, wo er sich befindet. </w:t>
+      </w:r>
+    </w:p>
+    <w:p>
+      <w:r>
+        <w:t>Die Routen werden durch sogenannte Guards geschützt, die der Router verwendet, um dem Nutzer nur auf die Seiten navigieren zu lassen, für die er berechtigt ist. Falls z.B. ein Gast versucht, unerlaubt auf die /</w:t>
+      </w:r>
+      <w:r>
+        <w:t>Spieler</w:t>
+      </w:r>
+      <w:r>
+        <w:rPr>
+          <w:i/>
+        </w:rPr>
+        <w:t xml:space="preserve"> </w:t>
+      </w:r>
+      <w:r>
+        <w:t>Route zu navigieren, wird er auf den Login umgeleitet.</w:t>
+      </w:r>
+    </w:p>
+    <w:p/>
+    <w:p>
+      <w:pPr>
+        <w:pStyle w:val="berschrift3"/>
+        <w:rPr>
+          <w:noProof/>
+          <w:lang w:val="en-GB" w:eastAsia="en-GB"/>
+        </w:rPr>
+      </w:pPr>
+      <w:r>
+        <w:rPr>
+          <w:noProof/>
+          <w:lang w:val="en-GB" w:eastAsia="en-GB"/>
+        </w:rPr>
+        <w:lastRenderedPageBreak/>
+        <w:t>Login</w:t>
+      </w:r>
+    </w:p>
+    <w:p>
+      <w:pPr>
+        <w:rPr>
+          <w:noProof/>
+          <w:lang w:val="en-GB" w:eastAsia="en-GB"/>
+        </w:rPr>
+      </w:pPr>
+    </w:p>
+    <w:p>
+      <w:pPr>
+        <w:rPr>
+          <w:noProof/>
+          <w:lang w:val="en-GB" w:eastAsia="en-GB"/>
+        </w:rPr>
+      </w:pPr>
+      <w:r>
+        <w:rPr>
+          <w:noProof/>
+          <w:lang w:val="en-GB" w:eastAsia="en-GB"/>
+        </w:rPr>
+        <w:drawing>
+          <wp:inline distT="0" distB="0" distL="0" distR="0" wp14:anchorId="1A11259C" wp14:editId="2BA9DC09">
+            <wp:extent cx="5760720" cy="2145665"/>
+            <wp:effectExtent l="0" t="0" r="0" b="6985"/>
+            <wp:docPr id="33" name="Grafik 33"/>
+            <wp:cNvGraphicFramePr>
+              <a:graphicFrameLocks xmlns:a="http://schemas.openxmlformats.org/drawingml/2006/main" noChangeAspect="1"/>
+            </wp:cNvGraphicFramePr>
+            <a:graphic xmlns:a="http://schemas.openxmlformats.org/drawingml/2006/main">
+              <a:graphicData uri="http://schemas.openxmlformats.org/drawingml/2006/picture">
+                <pic:pic xmlns:pic="http://schemas.openxmlformats.org/drawingml/2006/picture">
+                  <pic:nvPicPr>
+                    <pic:cNvPr id="1" name=""/>
+                    <pic:cNvPicPr/>
+                  </pic:nvPicPr>
+                  <pic:blipFill>
+                    <a:blip r:embed="rId28"/>
+                    <a:stretch>
+                      <a:fillRect/>
+                    </a:stretch>
+                  </pic:blipFill>
+                  <pic:spPr>
+                    <a:xfrm>
+                      <a:off x="0" y="0"/>
+                      <a:ext cx="5760720" cy="2145665"/>
+                    </a:xfrm>
+                    <a:prstGeom prst="rect">
+                      <a:avLst/>
+                    </a:prstGeom>
+                  </pic:spPr>
+                </pic:pic>
+              </a:graphicData>
+            </a:graphic>
+          </wp:inline>
+        </w:drawing>
+      </w:r>
+    </w:p>
+    <w:p>
+      <w:pPr>
+        <w:rPr>
+          <w:noProof/>
+          <w:lang w:val="de-AT" w:eastAsia="en-GB"/>
+        </w:rPr>
+      </w:pPr>
+      <w:r>
+        <w:rPr>
+          <w:noProof/>
+          <w:lang w:val="de-AT" w:eastAsia="en-GB"/>
+        </w:rPr>
+        <w:t xml:space="preserve">In dieser Ansicht kann sich ein </w:t>
+      </w:r>
+      <w:r>
+        <w:rPr>
+          <w:noProof/>
+          <w:lang w:val="de-AT" w:eastAsia="en-GB"/>
+        </w:rPr>
+        <w:t>Benutzer oder ein Administrator anmelden. Bei einem fehlerhaften Login wird natürlich eine Warnung angezeigt.</w:t>
+      </w:r>
+    </w:p>
+    <w:p>
+      <w:pPr>
+        <w:rPr>
+          <w:noProof/>
+          <w:lang w:val="de-AT" w:eastAsia="en-GB"/>
+        </w:rPr>
+      </w:pPr>
+    </w:p>
+    <w:p>
+      <w:pPr>
+        <w:rPr>
+          <w:noProof/>
+          <w:lang w:val="de-AT" w:eastAsia="en-GB"/>
+        </w:rPr>
+      </w:pPr>
+      <w:r>
+        <w:rPr>
+          <w:noProof/>
+          <w:lang w:val="en-GB" w:eastAsia="en-GB"/>
+        </w:rPr>
+        <w:drawing>
+          <wp:inline distT="0" distB="0" distL="0" distR="0" wp14:anchorId="45231DFC" wp14:editId="1DA772B4">
+            <wp:extent cx="3428571" cy="2876190"/>
+            <wp:effectExtent l="0" t="0" r="635" b="635"/>
+            <wp:docPr id="34" name="Grafik 34"/>
+            <wp:cNvGraphicFramePr>
+              <a:graphicFrameLocks xmlns:a="http://schemas.openxmlformats.org/drawingml/2006/main" noChangeAspect="1"/>
+            </wp:cNvGraphicFramePr>
+            <a:graphic xmlns:a="http://schemas.openxmlformats.org/drawingml/2006/main">
+              <a:graphicData uri="http://schemas.openxmlformats.org/drawingml/2006/picture">
+                <pic:pic xmlns:pic="http://schemas.openxmlformats.org/drawingml/2006/picture">
+                  <pic:nvPicPr>
+                    <pic:cNvPr id="1" name=""/>
+                    <pic:cNvPicPr/>
+                  </pic:nvPicPr>
+                  <pic:blipFill>
+                    <a:blip r:embed="rId29"/>
+                    <a:stretch>
+                      <a:fillRect/>
+                    </a:stretch>
+                  </pic:blipFill>
+                  <pic:spPr>
+                    <a:xfrm>
+                      <a:off x="0" y="0"/>
+                      <a:ext cx="3428571" cy="2876190"/>
+                    </a:xfrm>
+                    <a:prstGeom prst="rect">
+                      <a:avLst/>
+                    </a:prstGeom>
+                  </pic:spPr>
+                </pic:pic>
+              </a:graphicData>
+            </a:graphic>
+          </wp:inline>
+        </w:drawing>
+      </w:r>
+    </w:p>
+    <w:p>
+      <w:pPr>
+        <w:rPr>
+          <w:noProof/>
+          <w:lang w:val="de-AT" w:eastAsia="en-GB"/>
+        </w:rPr>
+      </w:pPr>
+      <w:r>
+        <w:rPr>
+          <w:noProof/>
+          <w:lang w:val="de-AT" w:eastAsia="en-GB"/>
+        </w:rPr>
+        <w:br w:type="page"/>
+      </w:r>
+    </w:p>
+    <w:p>
+      <w:pPr>
+        <w:pStyle w:val="berschrift3"/>
+        <w:rPr>
+          <w:noProof/>
+          <w:lang w:val="en-GB" w:eastAsia="en-GB"/>
+        </w:rPr>
+      </w:pPr>
+      <w:r>
+        <w:rPr>
+          <w:noProof/>
+          <w:lang w:val="en-GB" w:eastAsia="en-GB"/>
+        </w:rPr>
+        <w:lastRenderedPageBreak/>
+        <w:t>Dashboard</w:t>
+      </w:r>
+    </w:p>
+    <w:p>
+      <w:pPr>
+        <w:rPr>
+          <w:lang w:val="en-GB" w:eastAsia="en-GB"/>
+        </w:rPr>
+      </w:pPr>
+    </w:p>
+    <w:p>
+      <w:r>
+        <w:rPr>
+          <w:noProof/>
+          <w:lang w:val="en-GB" w:eastAsia="en-GB"/>
+        </w:rPr>
+        <w:drawing>
+          <wp:inline distT="0" distB="0" distL="0" distR="0" wp14:anchorId="65E4E144" wp14:editId="3E5D1428">
+            <wp:extent cx="5760720" cy="2777490"/>
+            <wp:effectExtent l="0" t="0" r="0" b="3810"/>
+            <wp:docPr id="22" name="Grafik 22"/>
+            <wp:cNvGraphicFramePr>
+              <a:graphicFrameLocks xmlns:a="http://schemas.openxmlformats.org/drawingml/2006/main" noChangeAspect="1"/>
+            </wp:cNvGraphicFramePr>
+            <a:graphic xmlns:a="http://schemas.openxmlformats.org/drawingml/2006/main">
+              <a:graphicData uri="http://schemas.openxmlformats.org/drawingml/2006/picture">
+                <pic:pic xmlns:pic="http://schemas.openxmlformats.org/drawingml/2006/picture">
+                  <pic:nvPicPr>
+                    <pic:cNvPr id="1" name=""/>
+                    <pic:cNvPicPr/>
+                  </pic:nvPicPr>
+                  <pic:blipFill>
+                    <a:blip r:embed="rId30"/>
+                    <a:stretch>
+                      <a:fillRect/>
+                    </a:stretch>
+                  </pic:blipFill>
+                  <pic:spPr>
+                    <a:xfrm>
+                      <a:off x="0" y="0"/>
+                      <a:ext cx="5760720" cy="2777490"/>
+                    </a:xfrm>
+                    <a:prstGeom prst="rect">
+                      <a:avLst/>
+                    </a:prstGeom>
+                  </pic:spPr>
+                </pic:pic>
+              </a:graphicData>
+            </a:graphic>
+          </wp:inline>
+        </w:drawing>
+      </w:r>
+      <w:r>
+        <w:t xml:space="preserve"> </w:t>
+      </w:r>
+    </w:p>
+    <w:p>
+      <w:r>
+        <w:t>Das Dashboard in der Gast-Ansicht. Es wird kurz erläutert, was der Gast auf der Seite anschauen kann.</w:t>
+      </w:r>
+    </w:p>
+    <w:p/>
+    <w:p>
+      <w:r>
+        <w:rPr>
+          <w:noProof/>
+          <w:lang w:val="en-GB" w:eastAsia="en-GB"/>
+        </w:rPr>
+        <w:drawing>
+          <wp:inline distT="0" distB="0" distL="0" distR="0" wp14:anchorId="4A893988" wp14:editId="217F88A2">
+            <wp:extent cx="5760720" cy="3011170"/>
+            <wp:effectExtent l="0" t="0" r="0" b="0"/>
+            <wp:docPr id="21" name="Grafik 21"/>
+            <wp:cNvGraphicFramePr>
+              <a:graphicFrameLocks xmlns:a="http://schemas.openxmlformats.org/drawingml/2006/main" noChangeAspect="1"/>
+            </wp:cNvGraphicFramePr>
+            <a:graphic xmlns:a="http://schemas.openxmlformats.org/drawingml/2006/main">
+              <a:graphicData uri="http://schemas.openxmlformats.org/drawingml/2006/picture">
+                <pic:pic xmlns:pic="http://schemas.openxmlformats.org/drawingml/2006/picture">
+                  <pic:nvPicPr>
+                    <pic:cNvPr id="1" name=""/>
+                    <pic:cNvPicPr/>
+                  </pic:nvPicPr>
+                  <pic:blipFill>
+                    <a:blip r:embed="rId31"/>
+                    <a:stretch>
+                      <a:fillRect/>
+                    </a:stretch>
+                  </pic:blipFill>
+                  <pic:spPr>
+                    <a:xfrm>
+                      <a:off x="0" y="0"/>
+                      <a:ext cx="5760720" cy="3011170"/>
+                    </a:xfrm>
+                    <a:prstGeom prst="rect">
+                      <a:avLst/>
+                    </a:prstGeom>
+                  </pic:spPr>
+                </pic:pic>
+              </a:graphicData>
+            </a:graphic>
+          </wp:inline>
+        </w:drawing>
+      </w:r>
+    </w:p>
+    <w:p>
+      <w:r>
+        <w:t>Das Dashboard für einen angemeldeten Administrator. Hier werden zusätzliche Infos angezeigt, wie die eigene Gewinnrate, die derzeitigen Punkte, sowie Hilfe zur Seite und Navigation.</w:t>
+      </w:r>
+      <w:r>
+        <w:br/>
+      </w:r>
+    </w:p>
+    <w:p/>
+    <w:p/>
+    <w:p/>
+    <w:p/>
+    <w:p/>
+    <w:p>
+      <w:pPr>
+        <w:pStyle w:val="berschrift3"/>
+      </w:pPr>
+      <w:r>
+        <w:t>Rangliste</w:t>
+      </w:r>
+    </w:p>
+    <w:p/>
+    <w:p>
+      <w:r>
+        <w:rPr>
+          <w:noProof/>
+          <w:lang w:val="en-GB" w:eastAsia="en-GB"/>
+        </w:rPr>
+        <w:drawing>
+          <wp:inline distT="0" distB="0" distL="0" distR="0" wp14:anchorId="4AF3209B" wp14:editId="30A8DF66">
+            <wp:extent cx="5760720" cy="3970020"/>
+            <wp:effectExtent l="0" t="0" r="0" b="0"/>
+            <wp:docPr id="23" name="Grafik 23"/>
+            <wp:cNvGraphicFramePr>
+              <a:graphicFrameLocks xmlns:a="http://schemas.openxmlformats.org/drawingml/2006/main" noChangeAspect="1"/>
+            </wp:cNvGraphicFramePr>
+            <a:graphic xmlns:a="http://schemas.openxmlformats.org/drawingml/2006/main">
+              <a:graphicData uri="http://schemas.openxmlformats.org/drawingml/2006/picture">
+                <pic:pic xmlns:pic="http://schemas.openxmlformats.org/drawingml/2006/picture">
+                  <pic:nvPicPr>
+                    <pic:cNvPr id="1" name=""/>
+                    <pic:cNvPicPr/>
+                  </pic:nvPicPr>
+                  <pic:blipFill>
+                    <a:blip r:embed="rId32"/>
+                    <a:stretch>
+                      <a:fillRect/>
+                    </a:stretch>
+                  </pic:blipFill>
+                  <pic:spPr>
+                    <a:xfrm>
+                      <a:off x="0" y="0"/>
+                      <a:ext cx="5760720" cy="3970020"/>
+                    </a:xfrm>
+                    <a:prstGeom prst="rect">
+                      <a:avLst/>
+                    </a:prstGeom>
+                  </pic:spPr>
+                </pic:pic>
+              </a:graphicData>
+            </a:graphic>
+          </wp:inline>
+        </w:drawing>
+      </w:r>
+    </w:p>
+    <w:p/>
+    <w:p>
+      <w:r>
+        <w:t>Hier wird die aktuelle Rangliste inklusive der Gewinnrate und der Wertung der Spieler angezeigt.</w:t>
+      </w:r>
+    </w:p>
+    <w:p/>
+    <w:p>
+      <w:pPr>
+        <w:rPr>
+          <w:rFonts w:asciiTheme="majorHAnsi" w:eastAsiaTheme="majorEastAsia" w:hAnsiTheme="majorHAnsi" w:cstheme="majorBidi"/>
+          <w:color w:val="1F4D78" w:themeColor="accent1" w:themeShade="7F"/>
+          <w:sz w:val="24"/>
+          <w:szCs w:val="24"/>
+        </w:rPr>
+      </w:pPr>
+      <w:r>
+        <w:br w:type="page"/>
+      </w:r>
+    </w:p>
+    <w:p>
+      <w:pPr>
+        <w:pStyle w:val="berschrift3"/>
+      </w:pPr>
+      <w:r>
+        <w:lastRenderedPageBreak/>
+        <w:t>Live Spiele</w:t>
+      </w:r>
+    </w:p>
+    <w:p>
+      <w:pPr>
+        <w:rPr>
+          <w:noProof/>
+          <w:lang w:val="en-GB" w:eastAsia="en-GB"/>
+        </w:rPr>
+      </w:pPr>
+    </w:p>
+    <w:p>
+      <w:r>
+        <w:rPr>
+          <w:noProof/>
+          <w:lang w:val="en-GB" w:eastAsia="en-GB"/>
+        </w:rPr>
+        <w:drawing>
+          <wp:inline distT="0" distB="0" distL="0" distR="0" wp14:anchorId="405E022B" wp14:editId="2050726A">
+            <wp:extent cx="5760720" cy="4327525"/>
+            <wp:effectExtent l="0" t="0" r="0" b="0"/>
+            <wp:docPr id="24" name="Grafik 24"/>
+            <wp:cNvGraphicFramePr>
+              <a:graphicFrameLocks xmlns:a="http://schemas.openxmlformats.org/drawingml/2006/main" noChangeAspect="1"/>
+            </wp:cNvGraphicFramePr>
+            <a:graphic xmlns:a="http://schemas.openxmlformats.org/drawingml/2006/main">
+              <a:graphicData uri="http://schemas.openxmlformats.org/drawingml/2006/picture">
+                <pic:pic xmlns:pic="http://schemas.openxmlformats.org/drawingml/2006/picture">
+                  <pic:nvPicPr>
+                    <pic:cNvPr id="1" name=""/>
+                    <pic:cNvPicPr/>
+                  </pic:nvPicPr>
+                  <pic:blipFill>
+                    <a:blip r:embed="rId33"/>
+                    <a:stretch>
+                      <a:fillRect/>
+                    </a:stretch>
+                  </pic:blipFill>
+                  <pic:spPr>
+                    <a:xfrm>
+                      <a:off x="0" y="0"/>
+                      <a:ext cx="5760720" cy="4327525"/>
+                    </a:xfrm>
+                    <a:prstGeom prst="rect">
+                      <a:avLst/>
+                    </a:prstGeom>
+                  </pic:spPr>
+                </pic:pic>
+              </a:graphicData>
+            </a:graphic>
+          </wp:inline>
+        </w:drawing>
+      </w:r>
+    </w:p>
+    <w:p/>
+    <w:p>
+      <w:r>
+        <w:t>In dieser Ansicht sieht der Spieler alle Spiele</w:t>
+      </w:r>
+      <w:r>
+        <w:t>, die im heutigen Spielplan sind, sowie den aktuellen Punktestand. Diese werden laufend per Websocket aktualisiert.</w:t>
+      </w:r>
+    </w:p>
+    <w:p/>
+    <w:p>
+      <w:r>
+        <w:br w:type="page"/>
+      </w:r>
+    </w:p>
+    <w:p>
+      <w:pPr>
+        <w:pStyle w:val="berschrift3"/>
+      </w:pPr>
+      <w:r>
+        <w:lastRenderedPageBreak/>
+        <w:t>Statistiken</w:t>
+      </w:r>
+    </w:p>
+    <w:p/>
+    <w:p>
+      <w:r>
+        <w:rPr>
+          <w:noProof/>
+          <w:lang w:val="en-GB" w:eastAsia="en-GB"/>
+        </w:rPr>
+        <w:drawing>
+          <wp:inline distT="0" distB="0" distL="0" distR="0" wp14:anchorId="4608A408" wp14:editId="20CB8A5B">
+            <wp:extent cx="5760720" cy="3007360"/>
+            <wp:effectExtent l="0" t="0" r="0" b="2540"/>
+            <wp:docPr id="25" name="Grafik 25"/>
+            <wp:cNvGraphicFramePr>
+              <a:graphicFrameLocks xmlns:a="http://schemas.openxmlformats.org/drawingml/2006/main" noChangeAspect="1"/>
+            </wp:cNvGraphicFramePr>
+            <a:graphic xmlns:a="http://schemas.openxmlformats.org/drawingml/2006/main">
+              <a:graphicData uri="http://schemas.openxmlformats.org/drawingml/2006/picture">
+                <pic:pic xmlns:pic="http://schemas.openxmlformats.org/drawingml/2006/picture">
+                  <pic:nvPicPr>
+                    <pic:cNvPr id="1" name=""/>
+                    <pic:cNvPicPr/>
+                  </pic:nvPicPr>
+                  <pic:blipFill>
+                    <a:blip r:embed="rId34"/>
+                    <a:stretch>
+                      <a:fillRect/>
+                    </a:stretch>
+                  </pic:blipFill>
+                  <pic:spPr>
+                    <a:xfrm>
+                      <a:off x="0" y="0"/>
+                      <a:ext cx="5760720" cy="3007360"/>
+                    </a:xfrm>
+                    <a:prstGeom prst="rect">
+                      <a:avLst/>
+                    </a:prstGeom>
+                  </pic:spPr>
+                </pic:pic>
+              </a:graphicData>
+            </a:graphic>
+          </wp:inline>
+        </w:drawing>
+      </w:r>
+    </w:p>
+    <w:p/>
+    <w:p>
+      <w:r>
+        <w:t xml:space="preserve">Hier kann die Wertung über Zeit der Spieler angezeigt. In der Liste rechts wählt man mit der Maus die Spieler aus (maximal 5 auf einmal), und links sieht man ihre Punkte im gesamten Zeitraum. Mit der Maus kann der Zeitraum auch eingeschränkt werden, um eine </w:t>
+      </w:r>
+      <w:r>
+        <w:t>detailliertere</w:t>
+      </w:r>
+      <w:r>
+        <w:t xml:space="preserve"> Ansicht zu erhalten.</w:t>
+      </w:r>
+    </w:p>
+    <w:p/>
+    <w:p>
+      <w:r>
+        <w:rPr>
+          <w:noProof/>
+          <w:lang w:val="en-GB" w:eastAsia="en-GB"/>
+        </w:rPr>
+        <w:drawing>
+          <wp:inline distT="0" distB="0" distL="0" distR="0" wp14:anchorId="746A12FE" wp14:editId="5A4025A7">
+            <wp:extent cx="5760720" cy="2724785"/>
+            <wp:effectExtent l="0" t="0" r="0" b="0"/>
+            <wp:docPr id="26" name="Grafik 26"/>
+            <wp:cNvGraphicFramePr>
+              <a:graphicFrameLocks xmlns:a="http://schemas.openxmlformats.org/drawingml/2006/main" noChangeAspect="1"/>
+            </wp:cNvGraphicFramePr>
+            <a:graphic xmlns:a="http://schemas.openxmlformats.org/drawingml/2006/main">
+              <a:graphicData uri="http://schemas.openxmlformats.org/drawingml/2006/picture">
+                <pic:pic xmlns:pic="http://schemas.openxmlformats.org/drawingml/2006/picture">
+                  <pic:nvPicPr>
+                    <pic:cNvPr id="1" name=""/>
+                    <pic:cNvPicPr/>
+                  </pic:nvPicPr>
+                  <pic:blipFill>
+                    <a:blip r:embed="rId35"/>
+                    <a:stretch>
+                      <a:fillRect/>
+                    </a:stretch>
+                  </pic:blipFill>
+                  <pic:spPr>
+                    <a:xfrm>
+                      <a:off x="0" y="0"/>
+                      <a:ext cx="5760720" cy="2724785"/>
+                    </a:xfrm>
+                    <a:prstGeom prst="rect">
+                      <a:avLst/>
+                    </a:prstGeom>
+                  </pic:spPr>
+                </pic:pic>
+              </a:graphicData>
+            </a:graphic>
+          </wp:inline>
+        </w:drawing>
+      </w:r>
+    </w:p>
+    <w:p>
+      <w:r>
+        <w:t xml:space="preserve">Über den Reset Zoom Knopf rechts oben kommt man dann wieder in die Gesamt-Ansicht. </w:t>
+      </w:r>
+    </w:p>
+    <w:p>
+      <w:r>
+        <w:br w:type="page"/>
+      </w:r>
+    </w:p>
+    <w:p>
+      <w:pPr>
+        <w:pStyle w:val="berschrift3"/>
+      </w:pPr>
+      <w:r>
+        <w:lastRenderedPageBreak/>
+        <w:t>Spielstand</w:t>
+      </w:r>
+    </w:p>
+    <w:p/>
+    <w:p>
+      <w:r>
+        <w:rPr>
+          <w:noProof/>
+          <w:lang w:val="en-GB" w:eastAsia="en-GB"/>
+        </w:rPr>
+        <w:drawing>
+          <wp:inline distT="0" distB="0" distL="0" distR="0" wp14:anchorId="77826E9A" wp14:editId="382B33C4">
+            <wp:extent cx="5760720" cy="2548890"/>
+            <wp:effectExtent l="0" t="0" r="0" b="3810"/>
+            <wp:docPr id="27" name="Grafik 27"/>
+            <wp:cNvGraphicFramePr>
+              <a:graphicFrameLocks xmlns:a="http://schemas.openxmlformats.org/drawingml/2006/main" noChangeAspect="1"/>
+            </wp:cNvGraphicFramePr>
+            <a:graphic xmlns:a="http://schemas.openxmlformats.org/drawingml/2006/main">
+              <a:graphicData uri="http://schemas.openxmlformats.org/drawingml/2006/picture">
+                <pic:pic xmlns:pic="http://schemas.openxmlformats.org/drawingml/2006/picture">
+                  <pic:nvPicPr>
+                    <pic:cNvPr id="1" name=""/>
+                    <pic:cNvPicPr/>
+                  </pic:nvPicPr>
+                  <pic:blipFill>
+                    <a:blip r:embed="rId36"/>
+                    <a:stretch>
+                      <a:fillRect/>
+                    </a:stretch>
+                  </pic:blipFill>
+                  <pic:spPr>
+                    <a:xfrm>
+                      <a:off x="0" y="0"/>
+                      <a:ext cx="5760720" cy="2548890"/>
+                    </a:xfrm>
+                    <a:prstGeom prst="rect">
+                      <a:avLst/>
+                    </a:prstGeom>
+                  </pic:spPr>
+                </pic:pic>
+              </a:graphicData>
+            </a:graphic>
+          </wp:inline>
+        </w:drawing>
+      </w:r>
+    </w:p>
+    <w:p/>
+    <w:p>
+      <w:r>
+        <w:t xml:space="preserve">In dieser Ansicht kann ein eingeloggter Benutzer seine eigenen Spiele des heutigen Spielplans verfolgen und seine Punkte </w:t>
+      </w:r>
+      <w:r>
+        <w:t>mitführen</w:t>
+      </w:r>
+      <w:r>
+        <w:t xml:space="preserve">. Diese werden direkt live an den </w:t>
+      </w:r>
+      <w:r>
+        <w:rPr>
+          <w:i/>
+        </w:rPr>
+        <w:t>Live Spiele</w:t>
+      </w:r>
+      <w:r>
+        <w:t xml:space="preserve"> Tab geleitet. Das beenden eines Spieles kann jedoch, wie in den Anforderungen beschrieben, immer noch nur von einem Administrator über das Terminal erfolgen.</w:t>
+      </w:r>
+    </w:p>
+    <w:p/>
+    <w:p>
+      <w:pPr>
+        <w:rPr>
+          <w:rFonts w:asciiTheme="majorHAnsi" w:eastAsiaTheme="majorEastAsia" w:hAnsiTheme="majorHAnsi" w:cstheme="majorBidi"/>
+          <w:color w:val="1F4D78" w:themeColor="accent1" w:themeShade="7F"/>
+          <w:sz w:val="24"/>
+          <w:szCs w:val="24"/>
+        </w:rPr>
+      </w:pPr>
+      <w:r>
+        <w:br w:type="page"/>
+      </w:r>
+    </w:p>
+    <w:p>
+      <w:pPr>
+        <w:pStyle w:val="berschrift3"/>
+      </w:pPr>
+      <w:r>
+        <w:lastRenderedPageBreak/>
+        <w:t>Spielplan</w:t>
+      </w:r>
+    </w:p>
+    <w:p/>
+    <w:p>
+      <w:r>
+        <w:rPr>
+          <w:noProof/>
+          <w:lang w:val="en-GB" w:eastAsia="en-GB"/>
+        </w:rPr>
+        <w:drawing>
+          <wp:inline distT="0" distB="0" distL="0" distR="0" wp14:anchorId="3D0A9FCA" wp14:editId="0383F2AD">
+            <wp:extent cx="5760720" cy="5415915"/>
+            <wp:effectExtent l="0" t="0" r="0" b="0"/>
+            <wp:docPr id="29" name="Grafik 29"/>
+            <wp:cNvGraphicFramePr>
+              <a:graphicFrameLocks xmlns:a="http://schemas.openxmlformats.org/drawingml/2006/main" noChangeAspect="1"/>
+            </wp:cNvGraphicFramePr>
+            <a:graphic xmlns:a="http://schemas.openxmlformats.org/drawingml/2006/main">
+              <a:graphicData uri="http://schemas.openxmlformats.org/drawingml/2006/picture">
+                <pic:pic xmlns:pic="http://schemas.openxmlformats.org/drawingml/2006/picture">
+                  <pic:nvPicPr>
+                    <pic:cNvPr id="1" name=""/>
+                    <pic:cNvPicPr/>
+                  </pic:nvPicPr>
+                  <pic:blipFill>
+                    <a:blip r:embed="rId37"/>
+                    <a:stretch>
+                      <a:fillRect/>
+                    </a:stretch>
+                  </pic:blipFill>
+                  <pic:spPr>
+                    <a:xfrm>
+                      <a:off x="0" y="0"/>
+                      <a:ext cx="5760720" cy="5415915"/>
+                    </a:xfrm>
+                    <a:prstGeom prst="rect">
+                      <a:avLst/>
+                    </a:prstGeom>
+                  </pic:spPr>
+                </pic:pic>
+              </a:graphicData>
+            </a:graphic>
+          </wp:inline>
+        </w:drawing>
+      </w:r>
+    </w:p>
+    <w:p/>
+    <w:p>
+      <w:r>
+        <w:t xml:space="preserve">In dieser Ansicht kann ein neuer </w:t>
+      </w:r>
+      <w:r>
+        <w:t xml:space="preserve">Spielplan </w:t>
+      </w:r>
+      <w:r>
+        <w:t>erstellt, oder der heutige abgeändert</w:t>
+      </w:r>
+      <w:r>
+        <w:t xml:space="preserve"> </w:t>
+      </w:r>
+      <w:r>
+        <w:t>werden</w:t>
+      </w:r>
+      <w:r>
+        <w:t xml:space="preserve">. Dies geschieht über die zwei Knöpfe direkt unter der </w:t>
+      </w:r>
+      <w:r>
+        <w:rPr>
+          <w:i/>
+        </w:rPr>
+        <w:t>Spielplan</w:t>
+      </w:r>
+      <w:r>
+        <w:t xml:space="preserve"> Überschrift. </w:t>
+      </w:r>
+    </w:p>
+    <w:p>
+      <w:r>
+        <w:t xml:space="preserve">In der linken Spielerliste wählt man diejenigen Spieler aus, die am Turnier teilhaben sollen. Wie im Terminal sind die Spieler, die am heutigen Wochentag planmäßig dabei sind, </w:t>
+      </w:r>
+      <w:r>
+        <w:t xml:space="preserve">bereits aktiviert. Man kann diese aber natürlich auch wieder deaktivieren. </w:t>
+      </w:r>
+    </w:p>
+    <w:p>
+      <w:r>
+        <w:t xml:space="preserve">Rechts kann man außerdem den Namen des Spielplans (dieser wird auch in der Live Ansicht neben dem Titel angezeigt), sowie die Anzahl der Spiele angeben. </w:t>
+      </w:r>
+    </w:p>
+    <w:p>
+      <w:r>
+        <w:br w:type="page"/>
+      </w:r>
+    </w:p>
+    <w:p>
+      <w:pPr>
+        <w:pStyle w:val="berschrift3"/>
+      </w:pPr>
+      <w:r>
+        <w:lastRenderedPageBreak/>
+        <w:t>Spieler</w:t>
+      </w:r>
+    </w:p>
+    <w:p/>
+    <w:p>
+      <w:r>
+        <w:rPr>
+          <w:noProof/>
+          <w:lang w:val="en-GB" w:eastAsia="en-GB"/>
+        </w:rPr>
+        <w:drawing>
+          <wp:inline distT="0" distB="0" distL="0" distR="0" wp14:anchorId="1519873B" wp14:editId="188529D4">
+            <wp:extent cx="5760720" cy="4921250"/>
+            <wp:effectExtent l="0" t="0" r="0" b="0"/>
+            <wp:docPr id="31" name="Grafik 31"/>
+            <wp:cNvGraphicFramePr>
+              <a:graphicFrameLocks xmlns:a="http://schemas.openxmlformats.org/drawingml/2006/main" noChangeAspect="1"/>
+            </wp:cNvGraphicFramePr>
+            <a:graphic xmlns:a="http://schemas.openxmlformats.org/drawingml/2006/main">
+              <a:graphicData uri="http://schemas.openxmlformats.org/drawingml/2006/picture">
+                <pic:pic xmlns:pic="http://schemas.openxmlformats.org/drawingml/2006/picture">
+                  <pic:nvPicPr>
+                    <pic:cNvPr id="1" name=""/>
+                    <pic:cNvPicPr/>
+                  </pic:nvPicPr>
+                  <pic:blipFill>
+                    <a:blip r:embed="rId38"/>
+                    <a:stretch>
+                      <a:fillRect/>
+                    </a:stretch>
+                  </pic:blipFill>
+                  <pic:spPr>
+                    <a:xfrm>
+                      <a:off x="0" y="0"/>
+                      <a:ext cx="5760720" cy="4921250"/>
+                    </a:xfrm>
+                    <a:prstGeom prst="rect">
+                      <a:avLst/>
+                    </a:prstGeom>
+                  </pic:spPr>
+                </pic:pic>
+              </a:graphicData>
+            </a:graphic>
+          </wp:inline>
+        </w:drawing>
+      </w:r>
+    </w:p>
+    <w:p>
+      <w:r>
+        <w:t>In dieser Ansicht kann ein Administrator die Spieler verwalten, sowie neue Spieler hinzufügen. Das verwalten eines existierenden Spielers erfolgt so, dass man ihn zunächst links in der Liste anklickt, und dann rechts seine Daten ändert. Nun kann man entweder die Änderungen verwerfen und von neu anfangen, oder auf den „Änderungen speichern“ Knopf drücken, und somit den Spieler an den Server schicken.</w:t>
+      </w:r>
+    </w:p>
+    <w:p>
+      <w:r>
+        <w:br w:type="page"/>
+      </w:r>
+    </w:p>
+    <w:p/>
+    <w:p>
+      <w:r>
+        <w:t>Über den grünen Plus Knopf links oben können außerdem neue Spieler hinzugefügt werden. Hier muss man natürlich auch Username und Passwort mit angeben.</w:t>
+      </w:r>
+    </w:p>
+    <w:p>
+      <w:r>
+        <w:rPr>
+          <w:noProof/>
+          <w:lang w:val="en-GB" w:eastAsia="en-GB"/>
+        </w:rPr>
+        <w:drawing>
+          <wp:inline distT="0" distB="0" distL="0" distR="0" wp14:anchorId="5959238A" wp14:editId="5F4AF3F9">
+            <wp:extent cx="5760720" cy="4987925"/>
+            <wp:effectExtent l="0" t="0" r="0" b="3175"/>
+            <wp:docPr id="32" name="Grafik 32"/>
+            <wp:cNvGraphicFramePr>
+              <a:graphicFrameLocks xmlns:a="http://schemas.openxmlformats.org/drawingml/2006/main" noChangeAspect="1"/>
+            </wp:cNvGraphicFramePr>
+            <a:graphic xmlns:a="http://schemas.openxmlformats.org/drawingml/2006/main">
+              <a:graphicData uri="http://schemas.openxmlformats.org/drawingml/2006/picture">
+                <pic:pic xmlns:pic="http://schemas.openxmlformats.org/drawingml/2006/picture">
+                  <pic:nvPicPr>
+                    <pic:cNvPr id="1" name=""/>
+                    <pic:cNvPicPr/>
+                  </pic:nvPicPr>
+                  <pic:blipFill>
+                    <a:blip r:embed="rId39"/>
+                    <a:stretch>
+                      <a:fillRect/>
+                    </a:stretch>
+                  </pic:blipFill>
+                  <pic:spPr>
+                    <a:xfrm>
+                      <a:off x="0" y="0"/>
+                      <a:ext cx="5760720" cy="4987925"/>
+                    </a:xfrm>
+                    <a:prstGeom prst="rect">
+                      <a:avLst/>
+                    </a:prstGeom>
+                  </pic:spPr>
+                </pic:pic>
+              </a:graphicData>
+            </a:graphic>
+          </wp:inline>
+        </w:drawing>
+      </w:r>
+    </w:p>
     <w:sectPr>
+      <w:headerReference w:type="default" r:id="rId40"/>
+      <w:footerReference w:type="default" r:id="rId41"/>
       <w:pgSz w:w="11906" w:h="16838"/>
       <w:pgMar w:top="1417" w:right="1417" w:bottom="1134" w:left="1417" w:header="708" w:footer="708" w:gutter="0"/>
       <w:cols w:space="708"/>
@@ -3069,9 +4816,160 @@
 </w:document>
 </file>
 
+<file path=word/endnotes.xml><?xml version="1.0" encoding="utf-8"?>
+<w:endnotes xmlns:wpc="http://schemas.microsoft.com/office/word/2010/wordprocessingCanvas" xmlns:cx="http://schemas.microsoft.com/office/drawing/2014/chartex" xmlns:cx1="http://schemas.microsoft.com/office/drawing/2015/9/8/chartex" xmlns:cx2="http://schemas.microsoft.com/office/drawing/2015/10/21/chartex" xmlns:mc="http://schemas.openxmlformats.org/markup-compatibility/2006" xmlns:o="urn:schemas-microsoft-com:office:office" xmlns:r="http://schemas.openxmlformats.org/officeDocument/2006/relationships" xmlns:m="http://schemas.openxmlformats.org/officeDocument/2006/math" xmlns:v="urn:schemas-microsoft-com:vml" xmlns:wp14="http://schemas.microsoft.com/office/word/2010/wordprocessingDrawing" xmlns:wp="http://schemas.openxmlformats.org/drawingml/2006/wordprocessingDrawing" xmlns:w10="urn:schemas-microsoft-com:office:word" xmlns:w="http://schemas.openxmlformats.org/wordprocessingml/2006/main" xmlns:w14="http://schemas.microsoft.com/office/word/2010/wordml" xmlns:w15="http://schemas.microsoft.com/office/word/2012/wordml" xmlns:w16se="http://schemas.microsoft.com/office/word/2015/wordml/symex" xmlns:wpg="http://schemas.microsoft.com/office/word/2010/wordprocessingGroup" xmlns:wpi="http://schemas.microsoft.com/office/word/2010/wordprocessingInk" xmlns:wne="http://schemas.microsoft.com/office/word/2006/wordml" xmlns:wps="http://schemas.microsoft.com/office/word/2010/wordprocessingShape" mc:Ignorable="w14 w15 w16se wp14">
+  <w:endnote w:type="separator" w:id="-1">
+    <w:p>
+      <w:pPr>
+        <w:spacing w:after="0" w:line="240" w:lineRule="auto"/>
+      </w:pPr>
+      <w:r>
+        <w:separator/>
+      </w:r>
+    </w:p>
+  </w:endnote>
+  <w:endnote w:type="continuationSeparator" w:id="0">
+    <w:p>
+      <w:pPr>
+        <w:spacing w:after="0" w:line="240" w:lineRule="auto"/>
+      </w:pPr>
+      <w:r>
+        <w:continuationSeparator/>
+      </w:r>
+    </w:p>
+  </w:endnote>
+</w:endnotes>
+</file>
+
+<file path=word/footer1.xml><?xml version="1.0" encoding="utf-8"?>
+<w:ftr xmlns:wpc="http://schemas.microsoft.com/office/word/2010/wordprocessingCanvas" xmlns:cx="http://schemas.microsoft.com/office/drawing/2014/chartex" xmlns:cx1="http://schemas.microsoft.com/office/drawing/2015/9/8/chartex" xmlns:cx2="http://schemas.microsoft.com/office/drawing/2015/10/21/chartex" xmlns:mc="http://schemas.openxmlformats.org/markup-compatibility/2006" xmlns:o="urn:schemas-microsoft-com:office:office" xmlns:r="http://schemas.openxmlformats.org/officeDocument/2006/relationships" xmlns:m="http://schemas.openxmlformats.org/officeDocument/2006/math" xmlns:v="urn:schemas-microsoft-com:vml" xmlns:wp14="http://schemas.microsoft.com/office/word/2010/wordprocessingDrawing" xmlns:wp="http://schemas.openxmlformats.org/drawingml/2006/wordprocessingDrawing" xmlns:w10="urn:schemas-microsoft-com:office:word" xmlns:w="http://schemas.openxmlformats.org/wordprocessingml/2006/main" xmlns:w14="http://schemas.microsoft.com/office/word/2010/wordml" xmlns:w15="http://schemas.microsoft.com/office/word/2012/wordml" xmlns:w16se="http://schemas.microsoft.com/office/word/2015/wordml/symex" xmlns:wpg="http://schemas.microsoft.com/office/word/2010/wordprocessingGroup" xmlns:wpi="http://schemas.microsoft.com/office/word/2010/wordprocessingInk" xmlns:wne="http://schemas.microsoft.com/office/word/2006/wordml" xmlns:wps="http://schemas.microsoft.com/office/word/2010/wordprocessingShape" mc:Ignorable="w14 w15 w16se wp14">
+  <w:sdt>
+    <w:sdtPr>
+      <w:id w:val="1258091845"/>
+      <w:docPartObj>
+        <w:docPartGallery w:val="Page Numbers (Bottom of Page)"/>
+        <w:docPartUnique/>
+      </w:docPartObj>
+    </w:sdtPr>
+    <w:sdtContent>
+      <w:p>
+        <w:pPr>
+          <w:pStyle w:val="Fuzeile"/>
+          <w:jc w:val="right"/>
+        </w:pPr>
+        <w:r>
+          <w:fldChar w:fldCharType="begin"/>
+        </w:r>
+        <w:r>
+          <w:instrText>PAGE   \* MERGEFORMAT</w:instrText>
+        </w:r>
+        <w:r>
+          <w:fldChar w:fldCharType="separate"/>
+        </w:r>
+        <w:r>
+          <w:rPr>
+            <w:noProof/>
+          </w:rPr>
+          <w:t>28</w:t>
+        </w:r>
+        <w:r>
+          <w:fldChar w:fldCharType="end"/>
+        </w:r>
+      </w:p>
+    </w:sdtContent>
+  </w:sdt>
+  <w:p>
+    <w:pPr>
+      <w:pStyle w:val="Fuzeile"/>
+    </w:pPr>
+    <w:r>
+      <w:t>Version: Dritte Ausbaustufe</w:t>
+    </w:r>
+  </w:p>
+</w:ftr>
+</file>
+
+<file path=word/footnotes.xml><?xml version="1.0" encoding="utf-8"?>
+<w:footnotes xmlns:wpc="http://schemas.microsoft.com/office/word/2010/wordprocessingCanvas" xmlns:cx="http://schemas.microsoft.com/office/drawing/2014/chartex" xmlns:cx1="http://schemas.microsoft.com/office/drawing/2015/9/8/chartex" xmlns:cx2="http://schemas.microsoft.com/office/drawing/2015/10/21/chartex" xmlns:mc="http://schemas.openxmlformats.org/markup-compatibility/2006" xmlns:o="urn:schemas-microsoft-com:office:office" xmlns:r="http://schemas.openxmlformats.org/officeDocument/2006/relationships" xmlns:m="http://schemas.openxmlformats.org/officeDocument/2006/math" xmlns:v="urn:schemas-microsoft-com:vml" xmlns:wp14="http://schemas.microsoft.com/office/word/2010/wordprocessingDrawing" xmlns:wp="http://schemas.openxmlformats.org/drawingml/2006/wordprocessingDrawing" xmlns:w10="urn:schemas-microsoft-com:office:word" xmlns:w="http://schemas.openxmlformats.org/wordprocessingml/2006/main" xmlns:w14="http://schemas.microsoft.com/office/word/2010/wordml" xmlns:w15="http://schemas.microsoft.com/office/word/2012/wordml" xmlns:w16se="http://schemas.microsoft.com/office/word/2015/wordml/symex" xmlns:wpg="http://schemas.microsoft.com/office/word/2010/wordprocessingGroup" xmlns:wpi="http://schemas.microsoft.com/office/word/2010/wordprocessingInk" xmlns:wne="http://schemas.microsoft.com/office/word/2006/wordml" xmlns:wps="http://schemas.microsoft.com/office/word/2010/wordprocessingShape" mc:Ignorable="w14 w15 w16se wp14">
+  <w:footnote w:type="separator" w:id="-1">
+    <w:p>
+      <w:pPr>
+        <w:spacing w:after="0" w:line="240" w:lineRule="auto"/>
+      </w:pPr>
+      <w:r>
+        <w:separator/>
+      </w:r>
+    </w:p>
+  </w:footnote>
+  <w:footnote w:type="continuationSeparator" w:id="0">
+    <w:p>
+      <w:pPr>
+        <w:spacing w:after="0" w:line="240" w:lineRule="auto"/>
+      </w:pPr>
+      <w:r>
+        <w:continuationSeparator/>
+      </w:r>
+    </w:p>
+  </w:footnote>
+</w:footnotes>
+</file>
+
+<file path=word/header1.xml><?xml version="1.0" encoding="utf-8"?>
+<w:hdr xmlns:wpc="http://schemas.microsoft.com/office/word/2010/wordprocessingCanvas" xmlns:cx="http://schemas.microsoft.com/office/drawing/2014/chartex" xmlns:cx1="http://schemas.microsoft.com/office/drawing/2015/9/8/chartex" xmlns:cx2="http://schemas.microsoft.com/office/drawing/2015/10/21/chartex" xmlns:mc="http://schemas.openxmlformats.org/markup-compatibility/2006" xmlns:o="urn:schemas-microsoft-com:office:office" xmlns:r="http://schemas.openxmlformats.org/officeDocument/2006/relationships" xmlns:m="http://schemas.openxmlformats.org/officeDocument/2006/math" xmlns:v="urn:schemas-microsoft-com:vml" xmlns:wp14="http://schemas.microsoft.com/office/word/2010/wordprocessingDrawing" xmlns:wp="http://schemas.openxmlformats.org/drawingml/2006/wordprocessingDrawing" xmlns:w10="urn:schemas-microsoft-com:office:word" xmlns:w="http://schemas.openxmlformats.org/wordprocessingml/2006/main" xmlns:w14="http://schemas.microsoft.com/office/word/2010/wordml" xmlns:w15="http://schemas.microsoft.com/office/word/2012/wordml" xmlns:w16se="http://schemas.microsoft.com/office/word/2015/wordml/symex" xmlns:wpg="http://schemas.microsoft.com/office/word/2010/wordprocessingGroup" xmlns:wpi="http://schemas.microsoft.com/office/word/2010/wordprocessingInk" xmlns:wne="http://schemas.microsoft.com/office/word/2006/wordml" xmlns:wps="http://schemas.microsoft.com/office/word/2010/wordprocessingShape" mc:Ignorable="w14 w15 w16se wp14">
+  <w:p>
+    <w:pPr>
+      <w:pStyle w:val="Kopfzeile"/>
+      <w:rPr>
+        <w:lang w:val="de-AT"/>
+      </w:rPr>
+    </w:pPr>
+    <w:r>
+      <w:rPr>
+        <w:lang w:val="de-AT"/>
+      </w:rPr>
+      <w:t>SWK5 – WEA5</w:t>
+    </w:r>
+    <w:r>
+      <w:rPr>
+        <w:lang w:val="de-AT"/>
+      </w:rPr>
+      <w:tab/>
+    </w:r>
+    <w:r>
+      <w:rPr>
+        <w:lang w:val="de-AT"/>
+      </w:rPr>
+      <w:tab/>
+      <w:t>Peter Schmidbauer</w:t>
+    </w:r>
+  </w:p>
+</w:hdr>
+</file>
+
 <file path=word/numbering.xml><?xml version="1.0" encoding="utf-8"?>
 <w:numbering xmlns:wpc="http://schemas.microsoft.com/office/word/2010/wordprocessingCanvas" xmlns:cx="http://schemas.microsoft.com/office/drawing/2014/chartex" xmlns:cx1="http://schemas.microsoft.com/office/drawing/2015/9/8/chartex" xmlns:cx2="http://schemas.microsoft.com/office/drawing/2015/10/21/chartex" xmlns:mc="http://schemas.openxmlformats.org/markup-compatibility/2006" xmlns:o="urn:schemas-microsoft-com:office:office" xmlns:r="http://schemas.openxmlformats.org/officeDocument/2006/relationships" xmlns:m="http://schemas.openxmlformats.org/officeDocument/2006/math" xmlns:v="urn:schemas-microsoft-com:vml" xmlns:wp14="http://schemas.microsoft.com/office/word/2010/wordprocessingDrawing" xmlns:wp="http://schemas.openxmlformats.org/drawingml/2006/wordprocessingDrawing" xmlns:w10="urn:schemas-microsoft-com:office:word" xmlns:w="http://schemas.openxmlformats.org/wordprocessingml/2006/main" xmlns:w14="http://schemas.microsoft.com/office/word/2010/wordml" xmlns:w15="http://schemas.microsoft.com/office/word/2012/wordml" xmlns:w16se="http://schemas.microsoft.com/office/word/2015/wordml/symex" xmlns:wpg="http://schemas.microsoft.com/office/word/2010/wordprocessingGroup" xmlns:wpi="http://schemas.microsoft.com/office/word/2010/wordprocessingInk" xmlns:wne="http://schemas.microsoft.com/office/word/2006/wordml" xmlns:wps="http://schemas.microsoft.com/office/word/2010/wordprocessingShape" mc:Ignorable="w14 w15 w16se wp14">
   <w:abstractNum w:abstractNumId="0" w15:restartNumberingAfterBreak="0">
+    <w:nsid w:val="FFFFFF89"/>
+    <w:multiLevelType w:val="singleLevel"/>
+    <w:tmpl w:val="F686FE20"/>
+    <w:lvl w:ilvl="0">
+      <w:start w:val="1"/>
+      <w:numFmt w:val="bullet"/>
+      <w:pStyle w:val="Aufzhlungszeichen"/>
+      <w:lvlText w:val=""/>
+      <w:lvlJc w:val="left"/>
+      <w:pPr>
+        <w:tabs>
+          <w:tab w:val="num" w:pos="360"/>
+        </w:tabs>
+        <w:ind w:left="360" w:hanging="360"/>
+      </w:pPr>
+      <w:rPr>
+        <w:rFonts w:ascii="Symbol" w:hAnsi="Symbol" w:hint="default"/>
+      </w:rPr>
+    </w:lvl>
+  </w:abstractNum>
+  <w:abstractNum w:abstractNumId="1" w15:restartNumberingAfterBreak="0">
     <w:nsid w:val="00446925"/>
     <w:multiLevelType w:val="hybridMultilevel"/>
     <w:tmpl w:val="DF7A053E"/>
@@ -3184,7 +5082,7 @@
       </w:rPr>
     </w:lvl>
   </w:abstractNum>
-  <w:abstractNum w:abstractNumId="1" w15:restartNumberingAfterBreak="0">
+  <w:abstractNum w:abstractNumId="2" w15:restartNumberingAfterBreak="0">
     <w:nsid w:val="4D4C129E"/>
     <w:multiLevelType w:val="hybridMultilevel"/>
     <w:tmpl w:val="E190CCCC"/>
@@ -3270,7 +5168,7 @@
       </w:pPr>
     </w:lvl>
   </w:abstractNum>
-  <w:abstractNum w:abstractNumId="2" w15:restartNumberingAfterBreak="0">
+  <w:abstractNum w:abstractNumId="3" w15:restartNumberingAfterBreak="0">
     <w:nsid w:val="55060ADC"/>
     <w:multiLevelType w:val="hybridMultilevel"/>
     <w:tmpl w:val="AD96EA8C"/>
@@ -3383,10 +5281,10 @@
       </w:rPr>
     </w:lvl>
   </w:abstractNum>
-  <w:abstractNum w:abstractNumId="3" w15:restartNumberingAfterBreak="0">
+  <w:abstractNum w:abstractNumId="4" w15:restartNumberingAfterBreak="0">
     <w:nsid w:val="5C6D7FEE"/>
     <w:multiLevelType w:val="hybridMultilevel"/>
-    <w:tmpl w:val="5D50409C"/>
+    <w:tmpl w:val="07A6EA08"/>
     <w:lvl w:ilvl="0" w:tplc="08090001">
       <w:start w:val="1"/>
       <w:numFmt w:val="bullet"/>
@@ -3497,16 +5395,19 @@
     </w:lvl>
   </w:abstractNum>
   <w:num w:numId="1">
+    <w:abstractNumId w:val="2"/>
+  </w:num>
+  <w:num w:numId="2">
+    <w:abstractNumId w:val="3"/>
+  </w:num>
+  <w:num w:numId="3">
     <w:abstractNumId w:val="1"/>
   </w:num>
-  <w:num w:numId="2">
-    <w:abstractNumId w:val="2"/>
+  <w:num w:numId="4">
+    <w:abstractNumId w:val="4"/>
   </w:num>
-  <w:num w:numId="3">
+  <w:num w:numId="5">
     <w:abstractNumId w:val="0"/>
-  </w:num>
-  <w:num w:numId="4">
-    <w:abstractNumId w:val="3"/>
   </w:num>
 </w:numbering>
 </file>
@@ -3996,7 +5897,6 @@
   <w:style w:type="character" w:default="1" w:styleId="Absatz-Standardschriftart">
     <w:name w:val="Default Paragraph Font"/>
     <w:uiPriority w:val="1"/>
-    <w:semiHidden/>
     <w:unhideWhenUsed/>
   </w:style>
   <w:style w:type="table" w:default="1" w:styleId="NormaleTabelle">
@@ -4230,6 +6130,74 @@
       <w:iCs/>
       <w:color w:val="2E74B5" w:themeColor="accent1" w:themeShade="BF"/>
     </w:rPr>
+  </w:style>
+  <w:style w:type="character" w:styleId="Hyperlink">
+    <w:name w:val="Hyperlink"/>
+    <w:basedOn w:val="Absatz-Standardschriftart"/>
+    <w:uiPriority w:val="99"/>
+    <w:unhideWhenUsed/>
+    <w:rsid w:val="00B510E4"/>
+    <w:rPr>
+      <w:color w:val="0563C1" w:themeColor="hyperlink"/>
+      <w:u w:val="single"/>
+    </w:rPr>
+  </w:style>
+  <w:style w:type="paragraph" w:styleId="Aufzhlungszeichen">
+    <w:name w:val="List Bullet"/>
+    <w:basedOn w:val="Standard"/>
+    <w:uiPriority w:val="99"/>
+    <w:unhideWhenUsed/>
+    <w:rsid w:val="00DD6738"/>
+    <w:pPr>
+      <w:numPr>
+        <w:numId w:val="5"/>
+      </w:numPr>
+      <w:contextualSpacing/>
+    </w:pPr>
+  </w:style>
+  <w:style w:type="paragraph" w:styleId="Kopfzeile">
+    <w:name w:val="header"/>
+    <w:basedOn w:val="Standard"/>
+    <w:link w:val="KopfzeileZchn"/>
+    <w:uiPriority w:val="99"/>
+    <w:unhideWhenUsed/>
+    <w:rsid w:val="00F35F7D"/>
+    <w:pPr>
+      <w:tabs>
+        <w:tab w:val="center" w:pos="4536"/>
+        <w:tab w:val="right" w:pos="9072"/>
+      </w:tabs>
+      <w:spacing w:after="0" w:line="240" w:lineRule="auto"/>
+    </w:pPr>
+  </w:style>
+  <w:style w:type="character" w:customStyle="1" w:styleId="KopfzeileZchn">
+    <w:name w:val="Kopfzeile Zchn"/>
+    <w:basedOn w:val="Absatz-Standardschriftart"/>
+    <w:link w:val="Kopfzeile"/>
+    <w:uiPriority w:val="99"/>
+    <w:rsid w:val="00F35F7D"/>
+  </w:style>
+  <w:style w:type="paragraph" w:styleId="Fuzeile">
+    <w:name w:val="footer"/>
+    <w:basedOn w:val="Standard"/>
+    <w:link w:val="FuzeileZchn"/>
+    <w:uiPriority w:val="99"/>
+    <w:unhideWhenUsed/>
+    <w:rsid w:val="00F35F7D"/>
+    <w:pPr>
+      <w:tabs>
+        <w:tab w:val="center" w:pos="4536"/>
+        <w:tab w:val="right" w:pos="9072"/>
+      </w:tabs>
+      <w:spacing w:after="0" w:line="240" w:lineRule="auto"/>
+    </w:pPr>
+  </w:style>
+  <w:style w:type="character" w:customStyle="1" w:styleId="FuzeileZchn">
+    <w:name w:val="Fußzeile Zchn"/>
+    <w:basedOn w:val="Absatz-Standardschriftart"/>
+    <w:link w:val="Fuzeile"/>
+    <w:uiPriority w:val="99"/>
+    <w:rsid w:val="00F35F7D"/>
   </w:style>
 </w:styles>
 </file>
@@ -4500,7 +6468,7 @@
 </file>
 
 <file path=customXml/itemProps1.xml><?xml version="1.0" encoding="utf-8"?>
-<ds:datastoreItem xmlns:ds="http://schemas.openxmlformats.org/officeDocument/2006/customXml" ds:itemID="{D5E55511-F902-4B83-A94C-99DDFF98C554}">
+<ds:datastoreItem xmlns:ds="http://schemas.openxmlformats.org/officeDocument/2006/customXml" ds:itemID="{B0F386EE-C3BC-4E7C-A57E-8C1684B76260}">
   <ds:schemaRefs>
     <ds:schemaRef ds:uri="http://schemas.openxmlformats.org/officeDocument/2006/bibliography"/>
   </ds:schemaRefs>

</xml_diff>